<commit_message>
worked through proportions code, in the same working but neater state
</commit_message>
<xml_diff>
--- a/API/RM_DSWE_EE_API.docx
+++ b/API/RM_DSWE_EE_API.docx
@@ -271,7 +271,7 @@
               <w:rPr>
                 <w:rtl w:val="0"/>
               </w:rPr>
-              <w:t xml:space="preserve">                      This is the base directory (includes this log file)</w:t>
+              <w:t xml:space="preserve">                                   This is the base directory for working with the EarthExplorer (and other) APIs (includes this log file)</w:t>
             </w:r>
           </w:p>
           <w:p>
@@ -290,7 +290,7 @@
               <w:rPr>
                 <w:rtl w:val="0"/>
               </w:rPr>
-              <w:t xml:space="preserve">       This folder contains practice code and notes for me to learn working with APIs</w:t>
+              <w:t xml:space="preserve">                    This folder contains practice code and notes for me to learn working with APIs</w:t>
             </w:r>
           </w:p>
           <w:p>
@@ -309,7 +309,7 @@
               <w:rPr>
                 <w:rtl w:val="0"/>
               </w:rPr>
-              <w:t xml:space="preserve">     This folder contains real scripts for getting data</w:t>
+              <w:t xml:space="preserve">                  This folder contains behind-the-scenes scripts for working with the EarthExplorer API</w:t>
             </w:r>
           </w:p>
           <w:p>
@@ -322,13 +322,13 @@
                 <w:b w:val="1"/>
                 <w:rtl w:val="0"/>
               </w:rPr>
-              <w:t xml:space="preserve">/DSWE_EaD/API/notes</w:t>
-            </w:r>
-            <w:r>
-              <w:rPr>
-                <w:rtl w:val="0"/>
-              </w:rPr>
-              <w:t xml:space="preserve">           Contains text documents with notes that I’ve taken to help with understanding</w:t>
+              <w:t xml:space="preserve">           …/api_code/examples              </w:t>
+            </w:r>
+            <w:r>
+              <w:rPr>
+                <w:rtl w:val="0"/>
+              </w:rPr>
+              <w:t xml:space="preserve">Contains practical examples of how to use the API code and download data</w:t>
             </w:r>
           </w:p>
           <w:p>
@@ -347,22 +347,57 @@
               <w:rPr>
                 <w:rtl w:val="0"/>
               </w:rPr>
-              <w:t xml:space="preserve"> Contains scripts for accessing data from other sources</w:t>
-            </w:r>
-          </w:p>
-          <w:p>
-            <w:pPr>
-              <w:ind w:left="2880" w:hanging="720"/>
+              <w:t xml:space="preserve">              Contains scripts for accessing data from other sources</w:t>
+            </w:r>
+          </w:p>
+          <w:p>
+            <w:pPr>
+              <w:ind w:left="258" w:firstLine="0"/>
+              <w:rPr/>
+            </w:pPr>
+            <w:r>
               <w:rPr>
                 <w:b w:val="1"/>
-              </w:rPr>
+                <w:rtl w:val="0"/>
+              </w:rPr>
+              <w:t xml:space="preserve">           …/other_code/examples_[...] </w:t>
+            </w:r>
+            <w:r>
+              <w:rPr>
+                <w:rtl w:val="0"/>
+              </w:rPr>
+              <w:t xml:space="preserve"> Contains example scripts for how to download data from other sources</w:t>
+            </w:r>
+          </w:p>
+          <w:p>
+            <w:pPr>
+              <w:ind w:left="258" w:firstLine="0"/>
+              <w:rPr/>
             </w:pPr>
             <w:r>
               <w:rPr>
                 <w:b w:val="1"/>
                 <w:rtl w:val="0"/>
               </w:rPr>
-              <w:t xml:space="preserve"> </w:t>
+              <w:t xml:space="preserve">/DSWE_EaD/proportions/  </w:t>
+            </w:r>
+            <w:r>
+              <w:rPr>
+                <w:rtl w:val="0"/>
+              </w:rPr>
+              <w:t xml:space="preserve">                 Code for obtaining proportions of observations inundated by open and partial surface water</w:t>
+            </w:r>
+          </w:p>
+          <w:p>
+            <w:pPr>
+              <w:rPr>
+                <w:b w:val="1"/>
+              </w:rPr>
+            </w:pPr>
+            <w:r>
+              <w:rPr>
+                <w:rtl w:val="0"/>
+              </w:rPr>
             </w:r>
           </w:p>
         </w:tc>
@@ -452,16 +487,6 @@
                 <w:rtl w:val="0"/>
               </w:rPr>
               <w:t xml:space="preserve">    file contains notes and code written while following a tutorial</w:t>
-            </w:r>
-          </w:p>
-          <w:p>
-            <w:pPr>
-              <w:rPr/>
-            </w:pPr>
-            <w:r>
-              <w:rPr>
-                <w:rtl w:val="0"/>
-              </w:rPr>
             </w:r>
           </w:p>
           <w:p>
@@ -1045,7 +1070,7 @@
             <w:pPr>
               <w:numPr>
                 <w:ilvl w:val="0"/>
-                <w:numId w:val="7"/>
+                <w:numId w:val="4"/>
               </w:numPr>
               <w:ind w:left="720" w:hanging="360"/>
               <w:rPr/>
@@ -1077,112 +1102,6 @@
             <w:pPr>
               <w:numPr>
                 <w:ilvl w:val="0"/>
-                <w:numId w:val="7"/>
-              </w:numPr>
-              <w:ind w:left="720" w:hanging="360"/>
-              <w:rPr/>
-            </w:pPr>
-            <w:r>
-              <w:rPr>
-                <w:rtl w:val="0"/>
-              </w:rPr>
-              <w:t xml:space="preserve">Will this request access give me a one-time token, or should filling this out programmatically be something I include in my Python scripts?</w:t>
-            </w:r>
-          </w:p>
-          <w:p>
-            <w:pPr>
-              <w:rPr>
-                <w:color w:val="00b050"/>
-              </w:rPr>
-            </w:pPr>
-            <w:bookmarkStart w:colFirst="0" w:colLast="0" w:name="_30j0zll" w:id="1"/>
-            <w:bookmarkEnd w:id="1"/>
-            <w:r>
-              <w:rPr>
-                <w:color w:val="00b050"/>
-                <w:rtl w:val="0"/>
-              </w:rPr>
-              <w:t xml:space="preserve">You need to create an account that will allow you additional capabilities for downloading data from EROS (and actually NASA land process related distributed archives). You can’t access the documentation on the EarthExplorer API without an account. This account won’t give you machine-to-machine access. We’ll have to investigate whether that is possible. But I already have it. So in the worst case scenario, I’ll use the code you write to access the data we need. Does that make sense?</w:t>
-            </w:r>
-          </w:p>
-          <w:p>
-            <w:pPr>
-              <w:rPr>
-                <w:color w:val="00b050"/>
-              </w:rPr>
-            </w:pPr>
-            <w:bookmarkStart w:colFirst="0" w:colLast="0" w:name="_1fob9te" w:id="2"/>
-            <w:bookmarkEnd w:id="2"/>
-            <w:r>
-              <w:rPr>
-                <w:rtl w:val="0"/>
-              </w:rPr>
-            </w:r>
-          </w:p>
-        </w:tc>
-      </w:tr>
-      <w:tr>
-        <w:tc>
-          <w:tcPr>
-            <w:gridSpan w:val="3"/>
-            <w:tcBorders>
-              <w:top w:color="000000" w:space="0" w:sz="4" w:val="single"/>
-              <w:left w:color="000000" w:space="0" w:sz="4" w:val="single"/>
-              <w:bottom w:color="000000" w:space="0" w:sz="4" w:val="single"/>
-              <w:right w:color="000000" w:space="0" w:sz="4" w:val="single"/>
-            </w:tcBorders>
-            <w:shd w:fill="auto" w:val="clear"/>
-            <w:vAlign w:val="center"/>
-          </w:tcPr>
-          <w:p>
-            <w:pPr>
-              <w:ind w:left="258" w:hanging="253"/>
-              <w:rPr/>
-            </w:pPr>
-            <w:r>
-              <w:rPr>
-                <w:sz w:val="24"/>
-                <w:szCs w:val="24"/>
-                <w:rtl w:val="0"/>
-              </w:rPr>
-              <w:t xml:space="preserve">14 July 2020</w:t>
-            </w:r>
-            <w:r>
-              <w:rPr>
-                <w:rtl w:val="0"/>
-              </w:rPr>
-            </w:r>
-          </w:p>
-        </w:tc>
-      </w:tr>
-      <w:tr>
-        <w:tc>
-          <w:tcPr>
-            <w:gridSpan w:val="3"/>
-            <w:tcBorders>
-              <w:top w:color="000000" w:space="0" w:sz="4" w:val="single"/>
-              <w:left w:color="000000" w:space="0" w:sz="4" w:val="single"/>
-              <w:bottom w:color="000000" w:space="0" w:sz="4" w:val="single"/>
-              <w:right w:color="000000" w:space="0" w:sz="4" w:val="single"/>
-            </w:tcBorders>
-            <w:shd w:fill="auto" w:val="clear"/>
-            <w:vAlign w:val="center"/>
-          </w:tcPr>
-          <w:p>
-            <w:pPr>
-              <w:rPr/>
-            </w:pPr>
-            <w:r>
-              <w:rPr>
-                <w:rtl w:val="0"/>
-              </w:rPr>
-              <w:t xml:space="preserve">Goals:</w:t>
-            </w:r>
-          </w:p>
-          <w:p>
-            <w:pPr>
-              <w:numPr>
-                <w:ilvl w:val="0"/>
                 <w:numId w:val="4"/>
               </w:numPr>
               <w:ind w:left="720" w:hanging="360"/>
@@ -1192,14 +1111,120 @@
               <w:rPr>
                 <w:rtl w:val="0"/>
               </w:rPr>
-              <w:t xml:space="preserve">Read through all EarthExplorer documentation this morning and take notes on anything useful</w:t>
+              <w:t xml:space="preserve">Will this request access give me a one-time token, or should filling this out programmatically be something I include in my Python scripts?</w:t>
+            </w:r>
+          </w:p>
+          <w:p>
+            <w:pPr>
+              <w:rPr>
+                <w:color w:val="00b050"/>
+              </w:rPr>
+            </w:pPr>
+            <w:bookmarkStart w:colFirst="0" w:colLast="0" w:name="_30j0zll" w:id="1"/>
+            <w:bookmarkEnd w:id="1"/>
+            <w:r>
+              <w:rPr>
+                <w:color w:val="00b050"/>
+                <w:rtl w:val="0"/>
+              </w:rPr>
+              <w:t xml:space="preserve">You need to create an account that will allow you additional capabilities for downloading data from EROS (and actually NASA land process related distributed archives). You can’t access the documentation on the EarthExplorer API without an account. This account won’t give you machine-to-machine access. We’ll have to investigate whether that is possible. But I already have it. So in the worst case scenario, I’ll use the code you write to access the data we need. Does that make sense?</w:t>
+            </w:r>
+          </w:p>
+          <w:p>
+            <w:pPr>
+              <w:rPr>
+                <w:color w:val="00b050"/>
+              </w:rPr>
+            </w:pPr>
+            <w:bookmarkStart w:colFirst="0" w:colLast="0" w:name="_1fob9te" w:id="2"/>
+            <w:bookmarkEnd w:id="2"/>
+            <w:r>
+              <w:rPr>
+                <w:rtl w:val="0"/>
+              </w:rPr>
+            </w:r>
+          </w:p>
+        </w:tc>
+      </w:tr>
+      <w:tr>
+        <w:tc>
+          <w:tcPr>
+            <w:gridSpan w:val="3"/>
+            <w:tcBorders>
+              <w:top w:color="000000" w:space="0" w:sz="4" w:val="single"/>
+              <w:left w:color="000000" w:space="0" w:sz="4" w:val="single"/>
+              <w:bottom w:color="000000" w:space="0" w:sz="4" w:val="single"/>
+              <w:right w:color="000000" w:space="0" w:sz="4" w:val="single"/>
+            </w:tcBorders>
+            <w:shd w:fill="auto" w:val="clear"/>
+            <w:vAlign w:val="center"/>
+          </w:tcPr>
+          <w:p>
+            <w:pPr>
+              <w:ind w:left="258" w:hanging="253"/>
+              <w:rPr/>
+            </w:pPr>
+            <w:r>
+              <w:rPr>
+                <w:sz w:val="24"/>
+                <w:szCs w:val="24"/>
+                <w:rtl w:val="0"/>
+              </w:rPr>
+              <w:t xml:space="preserve">14 July 2020</w:t>
+            </w:r>
+            <w:r>
+              <w:rPr>
+                <w:rtl w:val="0"/>
+              </w:rPr>
+            </w:r>
+          </w:p>
+        </w:tc>
+      </w:tr>
+      <w:tr>
+        <w:tc>
+          <w:tcPr>
+            <w:gridSpan w:val="3"/>
+            <w:tcBorders>
+              <w:top w:color="000000" w:space="0" w:sz="4" w:val="single"/>
+              <w:left w:color="000000" w:space="0" w:sz="4" w:val="single"/>
+              <w:bottom w:color="000000" w:space="0" w:sz="4" w:val="single"/>
+              <w:right w:color="000000" w:space="0" w:sz="4" w:val="single"/>
+            </w:tcBorders>
+            <w:shd w:fill="auto" w:val="clear"/>
+            <w:vAlign w:val="center"/>
+          </w:tcPr>
+          <w:p>
+            <w:pPr>
+              <w:rPr/>
+            </w:pPr>
+            <w:r>
+              <w:rPr>
+                <w:rtl w:val="0"/>
+              </w:rPr>
+              <w:t xml:space="preserve">Goals:</w:t>
             </w:r>
           </w:p>
           <w:p>
             <w:pPr>
               <w:numPr>
                 <w:ilvl w:val="0"/>
-                <w:numId w:val="14"/>
+                <w:numId w:val="1"/>
+              </w:numPr>
+              <w:ind w:left="720" w:hanging="360"/>
+              <w:rPr/>
+            </w:pPr>
+            <w:r>
+              <w:rPr>
+                <w:rtl w:val="0"/>
+              </w:rPr>
+              <w:t xml:space="preserve">Read through all EarthExplorer documentation this morning and take notes on anything useful</w:t>
+            </w:r>
+          </w:p>
+          <w:p>
+            <w:pPr>
+              <w:numPr>
+                <w:ilvl w:val="0"/>
+                <w:numId w:val="15"/>
               </w:numPr>
               <w:ind w:left="720" w:hanging="360"/>
               <w:rPr/>
@@ -1231,7 +1256,7 @@
             <w:pPr>
               <w:numPr>
                 <w:ilvl w:val="0"/>
-                <w:numId w:val="13"/>
+                <w:numId w:val="11"/>
               </w:numPr>
               <w:ind w:left="720" w:hanging="360"/>
               <w:rPr/>
@@ -1247,7 +1272,7 @@
             <w:pPr>
               <w:numPr>
                 <w:ilvl w:val="0"/>
-                <w:numId w:val="13"/>
+                <w:numId w:val="11"/>
               </w:numPr>
               <w:ind w:left="720" w:hanging="360"/>
               <w:rPr/>
@@ -1386,7 +1411,7 @@
               <w:widowControl w:val="0"/>
               <w:numPr>
                 <w:ilvl w:val="0"/>
-                <w:numId w:val="3"/>
+                <w:numId w:val="14"/>
               </w:numPr>
               <w:spacing w:line="276" w:lineRule="auto"/>
               <w:ind w:left="720" w:hanging="360"/>
@@ -1723,7 +1748,7 @@
             <w:pPr>
               <w:numPr>
                 <w:ilvl w:val="0"/>
-                <w:numId w:val="8"/>
+                <w:numId w:val="6"/>
               </w:numPr>
               <w:ind w:left="720" w:hanging="360"/>
               <w:rPr/>
@@ -1805,7 +1830,7 @@
             <w:pPr>
               <w:numPr>
                 <w:ilvl w:val="0"/>
-                <w:numId w:val="11"/>
+                <w:numId w:val="8"/>
               </w:numPr>
               <w:ind w:left="720" w:hanging="360"/>
               <w:rPr/>
@@ -1837,7 +1862,7 @@
             <w:pPr>
               <w:numPr>
                 <w:ilvl w:val="0"/>
-                <w:numId w:val="11"/>
+                <w:numId w:val="8"/>
               </w:numPr>
               <w:ind w:left="720" w:hanging="360"/>
               <w:rPr/>
@@ -1869,7 +1894,7 @@
             <w:pPr>
               <w:numPr>
                 <w:ilvl w:val="0"/>
-                <w:numId w:val="11"/>
+                <w:numId w:val="8"/>
               </w:numPr>
               <w:ind w:left="720" w:hanging="360"/>
               <w:rPr/>
@@ -2376,7 +2401,7 @@
             <w:pPr>
               <w:numPr>
                 <w:ilvl w:val="0"/>
-                <w:numId w:val="9"/>
+                <w:numId w:val="5"/>
               </w:numPr>
               <w:ind w:left="720" w:hanging="360"/>
               <w:rPr/>
@@ -2494,7 +2519,7 @@
             <w:pPr>
               <w:numPr>
                 <w:ilvl w:val="0"/>
-                <w:numId w:val="1"/>
+                <w:numId w:val="12"/>
               </w:numPr>
               <w:ind w:left="720" w:hanging="360"/>
               <w:rPr/>
@@ -2510,7 +2535,7 @@
             <w:pPr>
               <w:numPr>
                 <w:ilvl w:val="0"/>
-                <w:numId w:val="1"/>
+                <w:numId w:val="12"/>
               </w:numPr>
               <w:ind w:left="720" w:hanging="360"/>
               <w:rPr/>
@@ -2526,7 +2551,7 @@
             <w:pPr>
               <w:numPr>
                 <w:ilvl w:val="0"/>
-                <w:numId w:val="1"/>
+                <w:numId w:val="12"/>
               </w:numPr>
               <w:ind w:left="720" w:hanging="360"/>
               <w:rPr/>
@@ -2542,7 +2567,7 @@
             <w:pPr>
               <w:numPr>
                 <w:ilvl w:val="0"/>
-                <w:numId w:val="1"/>
+                <w:numId w:val="12"/>
               </w:numPr>
               <w:ind w:left="720" w:hanging="360"/>
               <w:rPr/>
@@ -2558,7 +2583,7 @@
             <w:pPr>
               <w:numPr>
                 <w:ilvl w:val="0"/>
-                <w:numId w:val="1"/>
+                <w:numId w:val="12"/>
               </w:numPr>
               <w:ind w:left="720" w:hanging="360"/>
               <w:rPr/>
@@ -2781,7 +2806,7 @@
             <w:pPr>
               <w:numPr>
                 <w:ilvl w:val="0"/>
-                <w:numId w:val="2"/>
+                <w:numId w:val="13"/>
               </w:numPr>
               <w:ind w:left="720" w:hanging="360"/>
               <w:rPr/>
@@ -2864,7 +2889,7 @@
             <w:pPr>
               <w:numPr>
                 <w:ilvl w:val="0"/>
-                <w:numId w:val="1"/>
+                <w:numId w:val="12"/>
               </w:numPr>
               <w:ind w:left="720" w:hanging="360"/>
               <w:rPr/>
@@ -2880,7 +2905,7 @@
             <w:pPr>
               <w:numPr>
                 <w:ilvl w:val="0"/>
-                <w:numId w:val="1"/>
+                <w:numId w:val="12"/>
               </w:numPr>
               <w:ind w:left="720" w:hanging="360"/>
               <w:rPr/>
@@ -2896,7 +2921,7 @@
             <w:pPr>
               <w:numPr>
                 <w:ilvl w:val="0"/>
-                <w:numId w:val="1"/>
+                <w:numId w:val="12"/>
               </w:numPr>
               <w:ind w:left="720" w:hanging="360"/>
               <w:rPr/>
@@ -3077,7 +3102,7 @@
             <w:pPr>
               <w:numPr>
                 <w:ilvl w:val="0"/>
-                <w:numId w:val="10"/>
+                <w:numId w:val="7"/>
               </w:numPr>
               <w:ind w:left="720" w:hanging="360"/>
               <w:rPr/>
@@ -3187,7 +3212,7 @@
             <w:pPr>
               <w:numPr>
                 <w:ilvl w:val="0"/>
-                <w:numId w:val="1"/>
+                <w:numId w:val="12"/>
               </w:numPr>
               <w:ind w:left="720" w:hanging="360"/>
               <w:rPr/>
@@ -3203,7 +3228,7 @@
             <w:pPr>
               <w:numPr>
                 <w:ilvl w:val="0"/>
-                <w:numId w:val="1"/>
+                <w:numId w:val="12"/>
               </w:numPr>
               <w:ind w:left="720" w:hanging="360"/>
               <w:rPr/>
@@ -3219,7 +3244,7 @@
             <w:pPr>
               <w:numPr>
                 <w:ilvl w:val="0"/>
-                <w:numId w:val="1"/>
+                <w:numId w:val="12"/>
               </w:numPr>
               <w:ind w:left="720" w:hanging="360"/>
               <w:rPr/>
@@ -3235,7 +3260,7 @@
             <w:pPr>
               <w:numPr>
                 <w:ilvl w:val="0"/>
-                <w:numId w:val="1"/>
+                <w:numId w:val="12"/>
               </w:numPr>
               <w:ind w:left="720" w:hanging="360"/>
               <w:rPr/>
@@ -3291,7 +3316,7 @@
             <w:pPr>
               <w:numPr>
                 <w:ilvl w:val="0"/>
-                <w:numId w:val="5"/>
+                <w:numId w:val="2"/>
               </w:numPr>
               <w:ind w:left="720" w:hanging="360"/>
               <w:rPr/>
@@ -3332,60 +3357,6 @@
               <w:rPr>
                 <w:rtl w:val="0"/>
               </w:rPr>
-            </w:r>
-          </w:p>
-          <w:p>
-            <w:pPr>
-              <w:numPr>
-                <w:ilvl w:val="0"/>
-                <w:numId w:val="16"/>
-              </w:numPr>
-              <w:ind w:left="720" w:hanging="360"/>
-              <w:rPr>
-                <w:u w:val="none"/>
-              </w:rPr>
-            </w:pPr>
-            <w:r>
-              <w:rPr>
-                <w:rtl w:val="0"/>
-              </w:rPr>
-              <w:t xml:space="preserve">With no other filters, there are 2769 possible datasets (excluding those with unknown cloud cover and cloud cover from 0%-100%).</w:t>
-            </w:r>
-          </w:p>
-          <w:p>
-            <w:pPr>
-              <w:ind w:left="720" w:firstLine="0"/>
-              <w:rPr/>
-            </w:pPr>
-            <w:r>
-              <w:rPr>
-                <w:rtl w:val="0"/>
-              </w:rPr>
-              <w:t xml:space="preserve">Each tar file takes about 15 seconds to download (with my laptop on wifi) or 5 seconds to download (with my laptop on ethernet).</w:t>
-            </w:r>
-          </w:p>
-          <w:p>
-            <w:pPr>
-              <w:ind w:left="720" w:firstLine="0"/>
-              <w:rPr/>
-            </w:pPr>
-            <w:r>
-              <w:rPr>
-                <w:rtl w:val="0"/>
-              </w:rPr>
-              <w:t xml:space="preserve">Each tar file is between 100Kb to 10Mb.</w:t>
-            </w:r>
-          </w:p>
-          <w:p>
-            <w:pPr>
-              <w:ind w:left="720" w:firstLine="0"/>
-              <w:rPr/>
-            </w:pPr>
-            <w:r>
-              <w:rPr>
-                <w:rtl w:val="0"/>
-              </w:rPr>
-              <w:t xml:space="preserve">(this is just my estimates from downloading the first 50 -- I did not download them all!)</w:t>
             </w:r>
           </w:p>
           <w:p>
@@ -3395,9 +3366,59 @@
                 <w:numId w:val="17"/>
               </w:numPr>
               <w:ind w:left="720" w:hanging="360"/>
-              <w:rPr>
-                <w:u w:val="none"/>
-              </w:rPr>
+              <w:rPr/>
+            </w:pPr>
+            <w:r>
+              <w:rPr>
+                <w:rtl w:val="0"/>
+              </w:rPr>
+              <w:t xml:space="preserve">With no other filters, there are 2769 possible datasets (excluding those with unknown cloud cover and cloud cover from 0%-100%).</w:t>
+            </w:r>
+          </w:p>
+          <w:p>
+            <w:pPr>
+              <w:ind w:left="720" w:firstLine="0"/>
+              <w:rPr/>
+            </w:pPr>
+            <w:r>
+              <w:rPr>
+                <w:rtl w:val="0"/>
+              </w:rPr>
+              <w:t xml:space="preserve">Each tar file takes about 15 seconds to download (with my laptop on wifi) or 5 seconds to download (with my laptop on ethernet).</w:t>
+            </w:r>
+          </w:p>
+          <w:p>
+            <w:pPr>
+              <w:ind w:left="720" w:firstLine="0"/>
+              <w:rPr/>
+            </w:pPr>
+            <w:r>
+              <w:rPr>
+                <w:rtl w:val="0"/>
+              </w:rPr>
+              <w:t xml:space="preserve">Each tar file is between 100Kb to 10Mb.</w:t>
+            </w:r>
+          </w:p>
+          <w:p>
+            <w:pPr>
+              <w:ind w:left="720" w:firstLine="0"/>
+              <w:rPr/>
+            </w:pPr>
+            <w:r>
+              <w:rPr>
+                <w:rtl w:val="0"/>
+              </w:rPr>
+              <w:t xml:space="preserve">(this is just my estimates from downloading the first 50 -- I did not download them all!)</w:t>
+            </w:r>
+          </w:p>
+          <w:p>
+            <w:pPr>
+              <w:numPr>
+                <w:ilvl w:val="0"/>
+                <w:numId w:val="18"/>
+              </w:numPr>
+              <w:ind w:left="720" w:hanging="360"/>
+              <w:rPr/>
             </w:pPr>
             <w:r>
               <w:rPr>
@@ -3605,26 +3626,24 @@
               <w:bottom w:color="000000" w:space="0" w:sz="4" w:val="single"/>
               <w:right w:color="000000" w:space="0" w:sz="4" w:val="single"/>
             </w:tcBorders>
-            <w:shd w:fill="auto" w:val="clear"/>
+            <w:shd w:fill="e0e0e0" w:val="clear"/>
             <w:vAlign w:val="center"/>
           </w:tcPr>
           <w:p>
             <w:pPr>
               <w:ind w:left="258" w:hanging="253"/>
-              <w:rPr/>
-            </w:pPr>
-            <w:r>
               <w:rPr>
                 <w:sz w:val="24"/>
                 <w:szCs w:val="24"/>
-                <w:rtl w:val="0"/>
-              </w:rPr>
-              <w:t xml:space="preserve">21 July 2020</w:t>
-            </w:r>
-            <w:r>
-              <w:rPr>
-                <w:rtl w:val="0"/>
-              </w:rPr>
+              </w:rPr>
+            </w:pPr>
+            <w:r>
+              <w:rPr>
+                <w:sz w:val="24"/>
+                <w:szCs w:val="24"/>
+                <w:rtl w:val="0"/>
+              </w:rPr>
+              <w:t xml:space="preserve">Working on proportions code</w:t>
             </w:r>
           </w:p>
         </w:tc>
@@ -3652,106 +3671,16 @@
             </w:pPr>
             <w:r>
               <w:rPr>
-                <w:rtl w:val="0"/>
-              </w:rPr>
-              <w:t xml:space="preserve">Goals:</w:t>
-            </w:r>
-          </w:p>
-          <w:p>
-            <w:pPr>
-              <w:numPr>
-                <w:ilvl w:val="0"/>
-                <w:numId w:val="1"/>
-              </w:numPr>
-              <w:ind w:left="720" w:hanging="360"/>
-              <w:rPr>
-                <w:strike w:val="1"/>
-              </w:rPr>
-            </w:pPr>
-            <w:r>
-              <w:rPr>
-                <w:strike w:val="1"/>
-                <w:rtl w:val="0"/>
-              </w:rPr>
-              <w:t xml:space="preserve">Invite Dr. Jones to github repo (and make sure this worked)</w:t>
-            </w:r>
-          </w:p>
-          <w:p>
-            <w:pPr>
-              <w:numPr>
-                <w:ilvl w:val="0"/>
-                <w:numId w:val="1"/>
-              </w:numPr>
-              <w:ind w:left="720" w:hanging="360"/>
-              <w:rPr>
-                <w:strike w:val="1"/>
-              </w:rPr>
-            </w:pPr>
-            <w:r>
-              <w:rPr>
-                <w:strike w:val="1"/>
-                <w:rtl w:val="0"/>
-              </w:rPr>
-              <w:t xml:space="preserve">Note how many files are in Aileen’s dataset pretty sure it’s a lot with no other filters)</w:t>
-            </w:r>
-          </w:p>
-          <w:p>
-            <w:pPr>
-              <w:numPr>
-                <w:ilvl w:val="0"/>
-                <w:numId w:val="1"/>
-              </w:numPr>
-              <w:ind w:left="720" w:hanging="360"/>
-              <w:rPr>
-                <w:strike w:val="1"/>
-              </w:rPr>
-            </w:pPr>
-            <w:r>
-              <w:rPr>
-                <w:strike w:val="1"/>
-                <w:rtl w:val="0"/>
-              </w:rPr>
-              <w:t xml:space="preserve">Look over Jake’s code and make a rough plan/outline for how to approach the problem</w:t>
-            </w:r>
-            <w:r>
-              <w:rPr>
-                <w:rtl w:val="0"/>
-              </w:rPr>
-            </w:r>
-          </w:p>
-          <w:p>
-            <w:pPr>
-              <w:numPr>
-                <w:ilvl w:val="0"/>
-                <w:numId w:val="1"/>
-              </w:numPr>
-              <w:ind w:left="720" w:hanging="360"/>
-              <w:rPr>
-                <w:strike w:val="1"/>
-              </w:rPr>
-            </w:pPr>
-            <w:r>
-              <w:rPr>
-                <w:strike w:val="1"/>
-                <w:rtl w:val="0"/>
-              </w:rPr>
-              <w:t xml:space="preserve">Make a list of questions about Jake’s code to ask</w:t>
-            </w:r>
-          </w:p>
-          <w:p>
-            <w:pPr>
-              <w:numPr>
-                <w:ilvl w:val="0"/>
-                <w:numId w:val="1"/>
-              </w:numPr>
-              <w:ind w:left="720" w:hanging="360"/>
-              <w:rPr/>
-            </w:pPr>
-            <w:r>
-              <w:rPr>
-                <w:rtl w:val="0"/>
-              </w:rPr>
-              <w:t xml:space="preserve">If time: put example code for the API (and other sites) in new folders and update the directory/file naming system in this log file (made into issues on github to keep track)</w:t>
+                <w:sz w:val="24"/>
+                <w:szCs w:val="24"/>
+                <w:rtl w:val="0"/>
+              </w:rPr>
+              <w:t xml:space="preserve">21 July 2020</w:t>
+            </w:r>
+            <w:r>
+              <w:rPr>
+                <w:rtl w:val="0"/>
+              </w:rPr>
             </w:r>
           </w:p>
         </w:tc>
@@ -3762,6 +3691,128 @@
         </w:trPr>
         <w:tc>
           <w:tcPr>
+            <w:gridSpan w:val="3"/>
+            <w:tcBorders>
+              <w:top w:color="000000" w:space="0" w:sz="4" w:val="single"/>
+              <w:left w:color="000000" w:space="0" w:sz="4" w:val="single"/>
+              <w:bottom w:color="000000" w:space="0" w:sz="4" w:val="single"/>
+              <w:right w:color="000000" w:space="0" w:sz="4" w:val="single"/>
+            </w:tcBorders>
+            <w:shd w:fill="auto" w:val="clear"/>
+            <w:vAlign w:val="center"/>
+          </w:tcPr>
+          <w:p>
+            <w:pPr>
+              <w:ind w:left="258" w:hanging="253"/>
+              <w:rPr/>
+            </w:pPr>
+            <w:r>
+              <w:rPr>
+                <w:rtl w:val="0"/>
+              </w:rPr>
+              <w:t xml:space="preserve">Goals:</w:t>
+            </w:r>
+          </w:p>
+          <w:p>
+            <w:pPr>
+              <w:numPr>
+                <w:ilvl w:val="0"/>
+                <w:numId w:val="12"/>
+              </w:numPr>
+              <w:ind w:left="720" w:hanging="360"/>
+              <w:rPr>
+                <w:strike w:val="1"/>
+              </w:rPr>
+            </w:pPr>
+            <w:r>
+              <w:rPr>
+                <w:strike w:val="1"/>
+                <w:rtl w:val="0"/>
+              </w:rPr>
+              <w:t xml:space="preserve">Invite Dr. Jones to github repo (and make sure this worked)</w:t>
+            </w:r>
+          </w:p>
+          <w:p>
+            <w:pPr>
+              <w:numPr>
+                <w:ilvl w:val="0"/>
+                <w:numId w:val="12"/>
+              </w:numPr>
+              <w:ind w:left="720" w:hanging="360"/>
+              <w:rPr>
+                <w:strike w:val="1"/>
+              </w:rPr>
+            </w:pPr>
+            <w:r>
+              <w:rPr>
+                <w:strike w:val="1"/>
+                <w:rtl w:val="0"/>
+              </w:rPr>
+              <w:t xml:space="preserve">Note how many files are in Aileen’s dataset pretty sure it’s a lot with no other filters)</w:t>
+            </w:r>
+          </w:p>
+          <w:p>
+            <w:pPr>
+              <w:numPr>
+                <w:ilvl w:val="0"/>
+                <w:numId w:val="12"/>
+              </w:numPr>
+              <w:ind w:left="720" w:hanging="360"/>
+              <w:rPr>
+                <w:strike w:val="1"/>
+              </w:rPr>
+            </w:pPr>
+            <w:r>
+              <w:rPr>
+                <w:strike w:val="1"/>
+                <w:rtl w:val="0"/>
+              </w:rPr>
+              <w:t xml:space="preserve">Look over Jake’s code and make a rough plan/outline for how to approach the problem</w:t>
+            </w:r>
+          </w:p>
+          <w:p>
+            <w:pPr>
+              <w:numPr>
+                <w:ilvl w:val="0"/>
+                <w:numId w:val="12"/>
+              </w:numPr>
+              <w:ind w:left="720" w:hanging="360"/>
+              <w:rPr>
+                <w:strike w:val="1"/>
+              </w:rPr>
+            </w:pPr>
+            <w:r>
+              <w:rPr>
+                <w:strike w:val="1"/>
+                <w:rtl w:val="0"/>
+              </w:rPr>
+              <w:t xml:space="preserve">Make a list of questions about Jake’s code to ask</w:t>
+            </w:r>
+          </w:p>
+          <w:p>
+            <w:pPr>
+              <w:numPr>
+                <w:ilvl w:val="0"/>
+                <w:numId w:val="12"/>
+              </w:numPr>
+              <w:ind w:left="720" w:hanging="360"/>
+              <w:rPr/>
+            </w:pPr>
+            <w:r>
+              <w:rPr>
+                <w:rtl w:val="0"/>
+              </w:rPr>
+              <w:t xml:space="preserve">If time: put example code for the API (and other sites) in new folders and update the directory/file naming system in this log file (made into issues on github to keep track)</w:t>
+            </w:r>
+          </w:p>
+        </w:tc>
+      </w:tr>
+      <w:tr>
+        <w:trPr>
+          <w:trHeight w:val="228" w:hRule="atLeast"/>
+        </w:trPr>
+        <w:tc>
+          <w:tcPr>
             <w:tcBorders>
               <w:top w:color="000000" w:space="0" w:sz="4" w:val="single"/>
               <w:left w:color="000000" w:space="0" w:sz="4" w:val="single"/>
@@ -3800,8 +3851,6 @@
           </w:tcPr>
           <w:p>
             <w:pPr>
-              <w:keepNext w:val="0"/>
-              <w:keepLines w:val="0"/>
               <w:widowControl w:val="0"/>
               <w:pBdr>
                 <w:top w:space="0" w:sz="0" w:val="nil"/>
@@ -3810,10 +3859,7 @@
                 <w:right w:space="0" w:sz="0" w:val="nil"/>
                 <w:between w:space="0" w:sz="0" w:val="nil"/>
               </w:pBdr>
-              <w:shd w:fill="auto" w:val="clear"/>
-              <w:spacing w:after="0" w:before="0" w:line="276" w:lineRule="auto"/>
-              <w:ind w:left="0" w:right="0" w:firstLine="0"/>
-              <w:jc w:val="left"/>
+              <w:spacing w:line="276" w:lineRule="auto"/>
               <w:rPr/>
             </w:pPr>
             <w:r>
@@ -3855,12 +3901,10 @@
             <w:pPr>
               <w:numPr>
                 <w:ilvl w:val="0"/>
-                <w:numId w:val="12"/>
+                <w:numId w:val="10"/>
               </w:numPr>
               <w:ind w:left="720" w:hanging="360"/>
-              <w:rPr>
-                <w:u w:val="none"/>
-              </w:rPr>
+              <w:rPr/>
             </w:pPr>
             <w:r>
               <w:rPr>
@@ -3873,18 +3917,30 @@
             <w:pPr>
               <w:numPr>
                 <w:ilvl w:val="0"/>
-                <w:numId w:val="15"/>
+                <w:numId w:val="16"/>
               </w:numPr>
               <w:ind w:left="720" w:hanging="360"/>
-              <w:rPr>
-                <w:u w:val="none"/>
-              </w:rPr>
+              <w:rPr/>
             </w:pPr>
             <w:r>
               <w:rPr>
                 <w:rtl w:val="0"/>
               </w:rPr>
               <w:t xml:space="preserve">I’ve realized that one of my personal goals for this internship is to make my code as generalized and usable (documented!) as possible (i.e. you’d be able to use it for the next X years in this internship without someone having to re-do my work). I hope this is a good goal that you agree with (both for the API code, and maybe for the proportions code as well, but I’m not sure who else would use the proportions code)</w:t>
+            </w:r>
+          </w:p>
+          <w:p>
+            <w:pPr>
+              <w:rPr>
+                <w:color w:val="00b050"/>
+              </w:rPr>
+            </w:pPr>
+            <w:r>
+              <w:rPr>
+                <w:color w:val="00b050"/>
+                <w:rtl w:val="0"/>
+              </w:rPr>
+              <w:t xml:space="preserve">I agree entirely Madeline. As you’re experiencing working with Jake’s code, this goal is REALLY important! [I think rather than have to rewrite comments, which Jake hated inserting, he used used the same directory structure employed for a different project focused on ice!]. Compartmentalization into functions is fine, as long as the comments within the code make their relationships and necessity clear. Thank you for setting this goal. </w:t>
             </w:r>
           </w:p>
           <w:p>
@@ -3914,30 +3970,47 @@
             <w:pPr>
               <w:numPr>
                 <w:ilvl w:val="0"/>
-                <w:numId w:val="6"/>
+                <w:numId w:val="3"/>
               </w:numPr>
               <w:ind w:left="720" w:hanging="360"/>
               <w:rPr>
-                <w:u w:val="none"/>
-              </w:rPr>
-            </w:pPr>
-            <w:r>
-              <w:rPr>
-                <w:rtl w:val="0"/>
-              </w:rPr>
-              <w:t xml:space="preserve">Let me know if my invite to be a contributor on my github repo worked -- and if it did, should I ask everyone else on the team for their usernames so that they can see the code, too?</w:t>
+                <w:color w:val="00b050"/>
+              </w:rPr>
+            </w:pPr>
+            <w:r>
+              <w:rPr>
+                <w:rtl w:val="0"/>
+              </w:rPr>
+              <w:t xml:space="preserve">Let me know if my invite to be a contributor on my github repo worked -- and if it did, should I ask everyone else on the team for their usernames so that they can see the code, too? </w:t>
+            </w:r>
+            <w:r>
+              <w:rPr>
+                <w:rtl w:val="0"/>
+              </w:rPr>
+            </w:r>
+          </w:p>
+          <w:p>
+            <w:pPr>
+              <w:rPr>
+                <w:color w:val="00b050"/>
+              </w:rPr>
+            </w:pPr>
+            <w:r>
+              <w:rPr>
+                <w:color w:val="00b050"/>
+                <w:rtl w:val="0"/>
+              </w:rPr>
+              <w:t xml:space="preserve">As noted via email (confirmed here) I was able to access the repo. Before inviting others, I propose that you and I have a video conference/tutorial on its use. Would tomorrow (Friday) morning work for that? I suggest this so I can evaluate its utility/ease of use vs. Sharepoint (which I’m also evaluating).  </w:t>
             </w:r>
           </w:p>
           <w:p>
             <w:pPr>
               <w:numPr>
                 <w:ilvl w:val="0"/>
-                <w:numId w:val="6"/>
+                <w:numId w:val="3"/>
               </w:numPr>
               <w:ind w:left="720" w:hanging="360"/>
-              <w:rPr>
-                <w:u w:val="none"/>
-              </w:rPr>
+              <w:rPr/>
             </w:pPr>
             <w:r>
               <w:rPr>
@@ -3945,18 +4018,41 @@
                 <w:rtl w:val="0"/>
               </w:rPr>
               <w:t xml:space="preserve">What input data can I use to test this code on? Jake used data in a directory called “DSWE_V2\IceWork\DSWE_Out” → I’d like to have a folder with data in the same format as he did so I can make sure his code works and then test my code against it.</w:t>
+            </w:r>
+            <w:r>
+              <w:rPr>
+                <w:rtl w:val="0"/>
+              </w:rPr>
+            </w:r>
+          </w:p>
+          <w:p>
+            <w:pPr>
+              <w:rPr>
+                <w:color w:val="00b050"/>
+              </w:rPr>
+            </w:pPr>
+            <w:r>
+              <w:rPr>
+                <w:rFonts w:ascii="Arimo" w:cs="Arimo" w:eastAsia="Arimo" w:hAnsi="Arimo"/>
+                <w:color w:val="00b050"/>
+                <w:rtl w:val="0"/>
+              </w:rPr>
+              <w:t xml:space="preserve">The stack of DSWE data you downloaded can be used as input. The purpose of this code is/will be generation of proportions of observations inundated / time period chosen. We’ll want to work from the interpreted with mask (INWM) layer or band provided within each DSWE file…. ‘pack’.</w:t>
+            </w:r>
+            <w:r>
+              <w:rPr>
+                <w:rtl w:val="0"/>
+              </w:rPr>
             </w:r>
           </w:p>
           <w:p>
             <w:pPr>
               <w:numPr>
                 <w:ilvl w:val="0"/>
-                <w:numId w:val="6"/>
+                <w:numId w:val="3"/>
               </w:numPr>
               <w:ind w:left="720" w:hanging="360"/>
-              <w:rPr>
-                <w:u w:val="none"/>
-              </w:rPr>
+              <w:rPr/>
             </w:pPr>
             <w:r>
               <w:rPr>
@@ -3971,9 +4067,25 @@
             </w:pPr>
             <w:r>
               <w:rPr>
-                <w:rtl w:val="0"/>
-              </w:rPr>
-              <w:t xml:space="preserve"> </w:t>
+                <w:color w:val="00b050"/>
+                <w:rtl w:val="0"/>
+              </w:rPr>
+              <w:t xml:space="preserve">As mentioned above. You do have test data (the best, most recent) having downloaded some sample data for Aileen’s study area. Those number correspond to the values in an INWM layer (1 = Open Water High Confidence, 2= Open Water Moderate Confidence, 3 = Partial Surface Water (mixed-vegetation), 4=Partial Surface Water (mixed-vegetation it’s the PSW Test 2 + some other individual DSWE test results), 9= Snow, Cloud, or Cloud Shadow, 255 = ‘nodata’). The DSWE user’s guide and algorithm description documents are available at this site: </w:t>
+            </w:r>
+            <w:hyperlink r:id="rId24">
+              <w:r>
+                <w:rPr>
+                  <w:color w:val="0000ff"/>
+                  <w:u w:val="single"/>
+                  <w:rtl w:val="0"/>
+                </w:rPr>
+                <w:t xml:space="preserve">https://www.usgs.gov/land-resources/nli/landsat/landsat-dynamic-surface-water-extent?qt-science_support_page_related_con=0#qt-science_support_page_related_con</w:t>
+              </w:r>
+            </w:hyperlink>
+            <w:r>
+              <w:rPr>
+                <w:rtl w:val="0"/>
+              </w:rPr>
             </w:r>
           </w:p>
         </w:tc>
@@ -4054,69 +4166,124 @@
             <w:pPr>
               <w:numPr>
                 <w:ilvl w:val="0"/>
-                <w:numId w:val="1"/>
+                <w:numId w:val="12"/>
               </w:numPr>
               <w:ind w:left="720" w:hanging="360"/>
-            </w:pPr>
-            <w:r>
-              <w:rPr>
-                <w:rtl w:val="0"/>
-              </w:rPr>
-              <w:t xml:space="preserve">P</w:t>
-            </w:r>
-            <w:r>
-              <w:rPr>
-                <w:rtl w:val="0"/>
-              </w:rPr>
-              <w:t xml:space="preserve">ut example code for the API (and other sites) in new folders and update the directory/file naming system in this log file (made into issues on github to keep track)</w:t>
+              <w:rPr/>
+            </w:pPr>
+            <w:r>
+              <w:rPr>
+                <w:strike w:val="1"/>
+                <w:rtl w:val="0"/>
+              </w:rPr>
+              <w:t xml:space="preserve">Put example code for the API (and other sites) in new folders and update the directory/file naming system in this log file (made into issues on github to keep track)</w:t>
+            </w:r>
+            <w:r>
+              <w:rPr>
+                <w:rtl w:val="0"/>
+              </w:rPr>
             </w:r>
           </w:p>
           <w:p>
             <w:pPr>
               <w:numPr>
                 <w:ilvl w:val="0"/>
-                <w:numId w:val="1"/>
+                <w:numId w:val="12"/>
               </w:numPr>
               <w:ind w:left="720" w:hanging="360"/>
               <w:rPr>
-                <w:u w:val="none"/>
-              </w:rPr>
-            </w:pPr>
-            <w:r>
-              <w:rPr>
-                <w:rtl w:val="0"/>
-              </w:rPr>
-              <w:t xml:space="preserve">Download sample dataset to test proportion code on</w:t>
+                <w:strike w:val="1"/>
+              </w:rPr>
+            </w:pPr>
+            <w:r>
+              <w:rPr>
+                <w:strike w:val="1"/>
+                <w:rtl w:val="0"/>
+              </w:rPr>
+              <w:t xml:space="preserve">Create README files in every directory</w:t>
             </w:r>
           </w:p>
           <w:p>
             <w:pPr>
               <w:numPr>
                 <w:ilvl w:val="0"/>
-                <w:numId w:val="1"/>
+                <w:numId w:val="12"/>
               </w:numPr>
               <w:ind w:left="720" w:hanging="360"/>
               <w:rPr>
-                <w:u w:val="none"/>
-              </w:rPr>
-            </w:pPr>
-            <w:r>
-              <w:rPr>
-                <w:rtl w:val="0"/>
-              </w:rPr>
-              <w:t xml:space="preserve">Run Jake’s code</w:t>
+                <w:strike w:val="1"/>
+              </w:rPr>
+            </w:pPr>
+            <w:r>
+              <w:rPr>
+                <w:strike w:val="1"/>
+                <w:rtl w:val="0"/>
+              </w:rPr>
+              <w:t xml:space="preserve">Download sample dataset to test proportion code on (NOTE: earthexplorer is down until 1pm EST -- download dataset after then)</w:t>
+            </w:r>
+          </w:p>
+          <w:p>
+            <w:pPr>
+              <w:numPr>
+                <w:ilvl w:val="1"/>
+                <w:numId w:val="12"/>
+              </w:numPr>
+              <w:ind w:left="1440" w:hanging="360"/>
+              <w:rPr>
+                <w:strike w:val="1"/>
+              </w:rPr>
+            </w:pPr>
+            <w:r>
+              <w:rPr>
+                <w:strike w:val="1"/>
+                <w:rtl w:val="0"/>
+              </w:rPr>
+              <w:t xml:space="preserve">Downloaded 20 sample scenes using search parameters in given example code</w:t>
             </w:r>
           </w:p>
           <w:p>
             <w:pPr>
               <w:numPr>
                 <w:ilvl w:val="0"/>
-                <w:numId w:val="1"/>
+                <w:numId w:val="12"/>
               </w:numPr>
               <w:ind w:left="720" w:hanging="360"/>
-              <w:rPr>
-                <w:u w:val="none"/>
-              </w:rPr>
+              <w:rPr/>
+            </w:pPr>
+            <w:r>
+              <w:rPr>
+                <w:rtl w:val="0"/>
+              </w:rPr>
+              <w:t xml:space="preserve">Run Jake’s code</w:t>
+            </w:r>
+          </w:p>
+          <w:p>
+            <w:pPr>
+              <w:numPr>
+                <w:ilvl w:val="1"/>
+                <w:numId w:val="12"/>
+              </w:numPr>
+              <w:ind w:left="1440" w:hanging="360"/>
+              <w:rPr>
+                <w:highlight w:val="yellow"/>
+              </w:rPr>
+            </w:pPr>
+            <w:r>
+              <w:rPr>
+                <w:highlight w:val="yellow"/>
+                <w:rtl w:val="0"/>
+              </w:rPr>
+              <w:t xml:space="preserve">Ran into a few problems here -- I’m not sure what the structure of the directory that he was running this code on was -- in the comments at the top of the code, it says that each scene is contained in its own subfolder, but if I use my dataset organized like that, there is only ever one INMW file in a scene folder, so the code only uses that one file in it’s main loop, and the code doesn’t run. I also tried pulling all the subfolders out, and placing all INMW files in the same folder, but the code doesn’t run in that case, either.</w:t>
+            </w:r>
+          </w:p>
+          <w:p>
+            <w:pPr>
+              <w:numPr>
+                <w:ilvl w:val="0"/>
+                <w:numId w:val="12"/>
+              </w:numPr>
+              <w:ind w:left="720" w:hanging="360"/>
+              <w:rPr/>
             </w:pPr>
             <w:r>
               <w:rPr>
@@ -4133,46 +4300,88 @@
         </w:trPr>
         <w:tc>
           <w:tcPr>
-            <w:tcBorders>
-              <w:top w:color="000000" w:space="0" w:sz="4" w:val="single"/>
-              <w:left w:color="000000" w:space="0" w:sz="4" w:val="single"/>
-              <w:bottom w:color="000000" w:space="0" w:sz="4" w:val="single"/>
-            </w:tcBorders>
-            <w:shd w:fill="auto" w:val="clear"/>
+            <w:gridSpan w:val="3"/>
+            <w:tcBorders>
+              <w:top w:color="000000" w:space="0" w:sz="4" w:val="single"/>
+              <w:left w:color="000000" w:space="0" w:sz="4" w:val="single"/>
+              <w:bottom w:color="000000" w:space="0" w:sz="4" w:val="single"/>
+            </w:tcBorders>
             <w:vAlign w:val="center"/>
           </w:tcPr>
           <w:p>
             <w:pPr>
               <w:ind w:left="258" w:hanging="253"/>
-              <w:jc w:val="center"/>
-              <w:rPr>
-                <w:i w:val="1"/>
-              </w:rPr>
-            </w:pPr>
-            <w:r>
-              <w:rPr>
-                <w:rtl w:val="0"/>
-              </w:rPr>
-            </w:r>
-          </w:p>
-        </w:tc>
-        <w:tc>
-          <w:tcPr>
-            <w:gridSpan w:val="2"/>
-            <w:tcBorders>
-              <w:top w:color="000000" w:space="0" w:sz="4" w:val="single"/>
-              <w:left w:color="000000" w:space="0" w:sz="4" w:val="single"/>
-              <w:bottom w:color="000000" w:space="0" w:sz="4" w:val="single"/>
-            </w:tcBorders>
-            <w:shd w:fill="auto" w:val="clear"/>
-            <w:vAlign w:val="center"/>
-          </w:tcPr>
-          <w:p>
-            <w:pPr>
-              <w:widowControl w:val="0"/>
-              <w:spacing w:line="276" w:lineRule="auto"/>
-              <w:rPr/>
-            </w:pPr>
+              <w:rPr/>
+            </w:pPr>
+            <w:r>
+              <w:rPr>
+                <w:rtl w:val="0"/>
+              </w:rPr>
+              <w:t xml:space="preserve">Summary: finished examples for API code so it’s all good for others to use and understand; worked on my version of Jake’s code (starting out by making redundant code into functions and making it more readable); ran into problems trying to get his code to run (how did he have his directory set up to input files into the code?)</w:t>
+            </w:r>
+          </w:p>
+          <w:p>
+            <w:pPr>
+              <w:ind w:left="258" w:hanging="253"/>
+              <w:rPr/>
+            </w:pPr>
+            <w:r>
+              <w:rPr>
+                <w:rtl w:val="0"/>
+              </w:rPr>
+              <w:t xml:space="preserve">Questions:  </w:t>
+            </w:r>
+          </w:p>
+          <w:p>
+            <w:pPr>
+              <w:numPr>
+                <w:ilvl w:val="0"/>
+                <w:numId w:val="9"/>
+              </w:numPr>
+              <w:ind w:left="720" w:hanging="360"/>
+              <w:rPr/>
+            </w:pPr>
+            <w:r>
+              <w:rPr>
+                <w:rtl w:val="0"/>
+              </w:rPr>
+              <w:t xml:space="preserve">What is the standard naming convention for input files? I am using the entityId provided by the EE API to name files</w:t>
+            </w:r>
+          </w:p>
+          <w:p>
+            <w:pPr>
+              <w:numPr>
+                <w:ilvl w:val="0"/>
+                <w:numId w:val="9"/>
+              </w:numPr>
+              <w:ind w:left="720" w:hanging="360"/>
+              <w:rPr>
+                <w:highlight w:val="yellow"/>
+              </w:rPr>
+            </w:pPr>
+            <w:r>
+              <w:rPr>
+                <w:highlight w:val="yellow"/>
+                <w:rtl w:val="0"/>
+              </w:rPr>
+              <w:t xml:space="preserve">How was Jake’s directory set up for input files (what were his naming conventions and what did any subdirectories contain)? -- so I can test out his code and have something to compare mine with</w:t>
+            </w:r>
+          </w:p>
+          <w:p>
+            <w:pPr>
+              <w:rPr>
+                <w:highlight w:val="yellow"/>
+              </w:rPr>
+            </w:pPr>
+            <w:bookmarkStart w:colFirst="0" w:colLast="0" w:name="_2et92p0" w:id="4"/>
+            <w:bookmarkEnd w:id="4"/>
+            <w:r>
+              <w:rPr>
+                <w:color w:val="00b050"/>
+                <w:rtl w:val="0"/>
+              </w:rPr>
+              <w:t xml:space="preserve">Okay. Jake’s comments in this regard stem from legacy code he started with! The person before him (Angira, in case that matters – smiley here) used ArcPY, which required wasteful pre-processing to set up directory structures. Jake’s code SHOULD search whatever directory you designate as containing all the DSWE dates as a series of subdirectories. Each subdirectory should contain all the files associated with an individual DSWE date/file pack. This allows the user to uncompress a series of DSWE images into their own subdirectories and the user edits the code to simply point to the directory above those in which all the subdirectories (1 for each DSWE date with all its layers inside) resides. The code looks in that main directory, parses the names of the subdirectories as instructed in the code to create a python list used to control looping. I suspect the code isn’t running because the root file names generated by EROS have changed since Jake wrote this code. If the directory names aren’t parsed properly, the list generated and used by the code for looping purposes fails. Does this assessment shed any light on the problem?</w:t>
+            </w:r>
             <w:r>
               <w:rPr>
                 <w:rtl w:val="0"/>
@@ -4192,7 +4401,9 @@
               <w:top w:color="000000" w:space="0" w:sz="4" w:val="single"/>
               <w:left w:color="000000" w:space="0" w:sz="4" w:val="single"/>
               <w:bottom w:color="000000" w:space="0" w:sz="4" w:val="single"/>
-            </w:tcBorders>
+              <w:right w:color="000000" w:space="0" w:sz="4" w:val="single"/>
+            </w:tcBorders>
+            <w:shd w:fill="auto" w:val="clear"/>
             <w:vAlign w:val="center"/>
           </w:tcPr>
           <w:p>
@@ -4202,6 +4413,329 @@
             </w:pPr>
             <w:r>
               <w:rPr>
+                <w:sz w:val="24"/>
+                <w:szCs w:val="24"/>
+                <w:rtl w:val="0"/>
+              </w:rPr>
+              <w:t xml:space="preserve">23 July 2020</w:t>
+            </w:r>
+            <w:r>
+              <w:rPr>
+                <w:rtl w:val="0"/>
+              </w:rPr>
+            </w:r>
+          </w:p>
+        </w:tc>
+      </w:tr>
+      <w:tr>
+        <w:trPr>
+          <w:trHeight w:val="228" w:hRule="atLeast"/>
+        </w:trPr>
+        <w:tc>
+          <w:tcPr>
+            <w:gridSpan w:val="3"/>
+            <w:tcBorders>
+              <w:top w:color="000000" w:space="0" w:sz="4" w:val="single"/>
+              <w:left w:color="000000" w:space="0" w:sz="4" w:val="single"/>
+              <w:bottom w:color="000000" w:space="0" w:sz="4" w:val="single"/>
+              <w:right w:color="000000" w:space="0" w:sz="4" w:val="single"/>
+            </w:tcBorders>
+            <w:shd w:fill="auto" w:val="clear"/>
+            <w:vAlign w:val="center"/>
+          </w:tcPr>
+          <w:p>
+            <w:pPr>
+              <w:ind w:left="258" w:hanging="253"/>
+              <w:rPr>
+                <w:strike w:val="1"/>
+              </w:rPr>
+            </w:pPr>
+            <w:r>
+              <w:rPr>
+                <w:rtl w:val="0"/>
+              </w:rPr>
+              <w:t xml:space="preserve">Goals:</w:t>
+            </w:r>
+            <w:r>
+              <w:rPr>
+                <w:rtl w:val="0"/>
+              </w:rPr>
+            </w:r>
+          </w:p>
+          <w:p>
+            <w:pPr>
+              <w:numPr>
+                <w:ilvl w:val="0"/>
+                <w:numId w:val="12"/>
+              </w:numPr>
+              <w:ind w:left="720" w:hanging="360"/>
+              <w:rPr/>
+            </w:pPr>
+            <w:r>
+              <w:rPr>
+                <w:rtl w:val="0"/>
+              </w:rPr>
+              <w:t xml:space="preserve">Get Jake’s code running on a sample dataset</w:t>
+            </w:r>
+          </w:p>
+          <w:p>
+            <w:pPr>
+              <w:numPr>
+                <w:ilvl w:val="1"/>
+                <w:numId w:val="12"/>
+              </w:numPr>
+              <w:ind w:left="1440" w:hanging="360"/>
+              <w:rPr>
+                <w:u w:val="none"/>
+              </w:rPr>
+            </w:pPr>
+            <w:r>
+              <w:rPr>
+                <w:rtl w:val="0"/>
+              </w:rPr>
+              <w:t xml:space="preserve">Dataset I was using yesterday had like 19 results from 1984 and 1 from 1985 -- I decided this isn’t a very good testing basis, so I wrote a quick script (in api_code/examples) to download the first 5 search results for a span of 10 years -- I think this will make for better tests</w:t>
+            </w:r>
+          </w:p>
+          <w:p>
+            <w:pPr>
+              <w:numPr>
+                <w:ilvl w:val="1"/>
+                <w:numId w:val="12"/>
+              </w:numPr>
+              <w:ind w:left="1440" w:hanging="360"/>
+              <w:rPr>
+                <w:u w:val="none"/>
+              </w:rPr>
+            </w:pPr>
+            <w:r>
+              <w:rPr>
+                <w:rtl w:val="0"/>
+              </w:rPr>
+              <w:t xml:space="preserve">NOTE: put this script in its own example in the api code</w:t>
+            </w:r>
+          </w:p>
+          <w:p>
+            <w:pPr>
+              <w:numPr>
+                <w:ilvl w:val="0"/>
+                <w:numId w:val="12"/>
+              </w:numPr>
+              <w:ind w:left="720" w:hanging="360"/>
+              <w:rPr>
+                <w:strike w:val="1"/>
+              </w:rPr>
+            </w:pPr>
+            <w:r>
+              <w:rPr>
+                <w:strike w:val="1"/>
+                <w:rtl w:val="0"/>
+              </w:rPr>
+              <w:t xml:space="preserve">Work on my version of the code</w:t>
+            </w:r>
+          </w:p>
+          <w:p>
+            <w:pPr>
+              <w:numPr>
+                <w:ilvl w:val="1"/>
+                <w:numId w:val="12"/>
+              </w:numPr>
+              <w:ind w:left="1440" w:hanging="360"/>
+              <w:rPr>
+                <w:strike w:val="1"/>
+              </w:rPr>
+            </w:pPr>
+            <w:r>
+              <w:rPr>
+                <w:strike w:val="1"/>
+                <w:rtl w:val="0"/>
+              </w:rPr>
+              <w:t xml:space="preserve">First, finish making Jake’s code readable (broken up into functions, etc)</w:t>
+            </w:r>
+          </w:p>
+          <w:p>
+            <w:pPr>
+              <w:numPr>
+                <w:ilvl w:val="1"/>
+                <w:numId w:val="12"/>
+              </w:numPr>
+              <w:ind w:left="1440" w:hanging="360"/>
+              <w:rPr/>
+            </w:pPr>
+            <w:r>
+              <w:rPr>
+                <w:rtl w:val="0"/>
+              </w:rPr>
+              <w:t xml:space="preserve">Then, work on adding inputs to make code more functional</w:t>
+            </w:r>
+          </w:p>
+        </w:tc>
+      </w:tr>
+      <w:tr>
+        <w:trPr>
+          <w:trHeight w:val="228" w:hRule="atLeast"/>
+        </w:trPr>
+        <w:tc>
+          <w:tcPr>
+            <w:gridSpan w:val="3"/>
+            <w:tcBorders>
+              <w:top w:color="000000" w:space="0" w:sz="4" w:val="single"/>
+              <w:left w:color="000000" w:space="0" w:sz="4" w:val="single"/>
+              <w:bottom w:color="000000" w:space="0" w:sz="4" w:val="single"/>
+            </w:tcBorders>
+            <w:vAlign w:val="center"/>
+          </w:tcPr>
+          <w:p>
+            <w:pPr>
+              <w:ind w:left="258" w:hanging="253"/>
+              <w:rPr/>
+            </w:pPr>
+            <w:r>
+              <w:rPr>
+                <w:rtl w:val="0"/>
+              </w:rPr>
+              <w:t xml:space="preserve">Summary: made good progress working through the code and adding in places to put more functionality (being able to call the code for any time period for example -- I have a better idea of where to add that in)</w:t>
+            </w:r>
+          </w:p>
+          <w:p>
+            <w:pPr>
+              <w:ind w:left="258" w:hanging="253"/>
+              <w:rPr/>
+            </w:pPr>
+            <w:r>
+              <w:rPr>
+                <w:rtl w:val="0"/>
+              </w:rPr>
+              <w:t xml:space="preserve">Questions:  </w:t>
+            </w:r>
+          </w:p>
+          <w:p>
+            <w:pPr>
+              <w:numPr>
+                <w:ilvl w:val="0"/>
+                <w:numId w:val="9"/>
+              </w:numPr>
+              <w:ind w:left="720" w:hanging="360"/>
+              <w:rPr/>
+            </w:pPr>
+            <w:r>
+              <w:rPr>
+                <w:rtl w:val="0"/>
+              </w:rPr>
+              <w:t xml:space="preserve">None today! Except that meeting to talk about github sounds like a good idea -- I am free all day tomorrow (after 8:30)</w:t>
+            </w:r>
+          </w:p>
+        </w:tc>
+      </w:tr>
+      <w:tr>
+        <w:trPr>
+          <w:trHeight w:val="228" w:hRule="atLeast"/>
+        </w:trPr>
+        <w:tc>
+          <w:tcPr>
+            <w:gridSpan w:val="3"/>
+            <w:tcBorders>
+              <w:top w:color="000000" w:space="0" w:sz="4" w:val="single"/>
+              <w:left w:color="000000" w:space="0" w:sz="4" w:val="single"/>
+              <w:bottom w:color="000000" w:space="0" w:sz="4" w:val="single"/>
+              <w:right w:color="000000" w:space="0" w:sz="4" w:val="single"/>
+            </w:tcBorders>
+            <w:shd w:fill="auto" w:val="clear"/>
+            <w:vAlign w:val="center"/>
+          </w:tcPr>
+          <w:p>
+            <w:pPr>
+              <w:ind w:left="258" w:hanging="253"/>
+              <w:rPr/>
+            </w:pPr>
+            <w:r>
+              <w:rPr>
+                <w:sz w:val="24"/>
+                <w:szCs w:val="24"/>
+                <w:rtl w:val="0"/>
+              </w:rPr>
+              <w:t xml:space="preserve">24 July 2020</w:t>
+            </w:r>
+            <w:r>
+              <w:rPr>
+                <w:rtl w:val="0"/>
+              </w:rPr>
+            </w:r>
+          </w:p>
+        </w:tc>
+      </w:tr>
+      <w:tr>
+        <w:trPr>
+          <w:trHeight w:val="228" w:hRule="atLeast"/>
+        </w:trPr>
+        <w:tc>
+          <w:tcPr>
+            <w:gridSpan w:val="3"/>
+            <w:tcBorders>
+              <w:top w:color="000000" w:space="0" w:sz="4" w:val="single"/>
+              <w:left w:color="000000" w:space="0" w:sz="4" w:val="single"/>
+              <w:bottom w:color="000000" w:space="0" w:sz="4" w:val="single"/>
+              <w:right w:color="000000" w:space="0" w:sz="4" w:val="single"/>
+            </w:tcBorders>
+            <w:shd w:fill="auto" w:val="clear"/>
+            <w:vAlign w:val="center"/>
+          </w:tcPr>
+          <w:p>
+            <w:pPr>
+              <w:ind w:left="258" w:hanging="253"/>
+              <w:rPr>
+                <w:strike w:val="1"/>
+              </w:rPr>
+            </w:pPr>
+            <w:r>
+              <w:rPr>
+                <w:rtl w:val="0"/>
+              </w:rPr>
+              <w:t xml:space="preserve">Goals:</w:t>
+            </w:r>
+            <w:r>
+              <w:rPr>
+                <w:rtl w:val="0"/>
+              </w:rPr>
+            </w:r>
+          </w:p>
+          <w:p>
+            <w:pPr>
+              <w:numPr>
+                <w:ilvl w:val="0"/>
+                <w:numId w:val="12"/>
+              </w:numPr>
+              <w:ind w:left="720" w:hanging="360"/>
+            </w:pPr>
+            <w:r>
+              <w:rPr>
+                <w:rtl w:val="0"/>
+              </w:rPr>
+              <w:t xml:space="preserve">Call about github Friday morning</w:t>
+            </w:r>
+          </w:p>
+        </w:tc>
+      </w:tr>
+      <w:tr>
+        <w:trPr>
+          <w:trHeight w:val="228" w:hRule="atLeast"/>
+        </w:trPr>
+        <w:tc>
+          <w:tcPr>
+            <w:gridSpan w:val="3"/>
+            <w:tcBorders>
+              <w:top w:color="000000" w:space="0" w:sz="4" w:val="single"/>
+              <w:left w:color="000000" w:space="0" w:sz="4" w:val="single"/>
+              <w:bottom w:color="000000" w:space="0" w:sz="4" w:val="single"/>
+            </w:tcBorders>
+            <w:vAlign w:val="center"/>
+          </w:tcPr>
+          <w:p>
+            <w:pPr>
+              <w:ind w:left="258" w:hanging="253"/>
+              <w:rPr/>
+            </w:pPr>
+            <w:r>
+              <w:rPr>
                 <w:rtl w:val="0"/>
               </w:rPr>
               <w:t xml:space="preserve">Summary: </w:t>
@@ -4217,6 +4751,20 @@
                 <w:rtl w:val="0"/>
               </w:rPr>
               <w:t xml:space="preserve">Questions:  </w:t>
+            </w:r>
+          </w:p>
+          <w:p>
+            <w:pPr>
+              <w:numPr>
+                <w:ilvl w:val="0"/>
+                <w:numId w:val="9"/>
+              </w:numPr>
+              <w:ind w:left="720" w:hanging="360"/>
+            </w:pPr>
+            <w:r>
+              <w:rPr>
+                <w:rtl w:val="0"/>
+              </w:rPr>
             </w:r>
           </w:p>
         </w:tc>
@@ -4506,7 +5054,7 @@
       </w:r>
     </w:p>
     <w:sectPr>
-      <w:headerReference r:id="rId24" w:type="default"/>
+      <w:headerReference r:id="rId25" w:type="default"/>
       <w:pgSz w:h="12240" w:w="15840"/>
       <w:pgMar w:bottom="720" w:top="720" w:left="720" w:right="720" w:header="720" w:footer="720"/>
       <w:pgNumType w:start="1"/>
@@ -6293,6 +6841,116 @@
     </w:lvl>
   </w:abstractNum>
   <w:abstractNum w:abstractNumId="17">
+    <w:lvl w:ilvl="0">
+      <w:start w:val="1"/>
+      <w:numFmt w:val="bullet"/>
+      <w:lvlText w:val="-"/>
+      <w:lvlJc w:val="left"/>
+      <w:pPr>
+        <w:ind w:left="720" w:hanging="360"/>
+      </w:pPr>
+      <w:rPr>
+        <w:u w:val="none"/>
+      </w:rPr>
+    </w:lvl>
+    <w:lvl w:ilvl="1">
+      <w:start w:val="1"/>
+      <w:numFmt w:val="bullet"/>
+      <w:lvlText w:val="-"/>
+      <w:lvlJc w:val="left"/>
+      <w:pPr>
+        <w:ind w:left="1440" w:hanging="360"/>
+      </w:pPr>
+      <w:rPr>
+        <w:u w:val="none"/>
+      </w:rPr>
+    </w:lvl>
+    <w:lvl w:ilvl="2">
+      <w:start w:val="1"/>
+      <w:numFmt w:val="bullet"/>
+      <w:lvlText w:val="-"/>
+      <w:lvlJc w:val="left"/>
+      <w:pPr>
+        <w:ind w:left="2160" w:hanging="360"/>
+      </w:pPr>
+      <w:rPr>
+        <w:u w:val="none"/>
+      </w:rPr>
+    </w:lvl>
+    <w:lvl w:ilvl="3">
+      <w:start w:val="1"/>
+      <w:numFmt w:val="bullet"/>
+      <w:lvlText w:val="-"/>
+      <w:lvlJc w:val="left"/>
+      <w:pPr>
+        <w:ind w:left="2880" w:hanging="360"/>
+      </w:pPr>
+      <w:rPr>
+        <w:u w:val="none"/>
+      </w:rPr>
+    </w:lvl>
+    <w:lvl w:ilvl="4">
+      <w:start w:val="1"/>
+      <w:numFmt w:val="bullet"/>
+      <w:lvlText w:val="-"/>
+      <w:lvlJc w:val="left"/>
+      <w:pPr>
+        <w:ind w:left="3600" w:hanging="360"/>
+      </w:pPr>
+      <w:rPr>
+        <w:u w:val="none"/>
+      </w:rPr>
+    </w:lvl>
+    <w:lvl w:ilvl="5">
+      <w:start w:val="1"/>
+      <w:numFmt w:val="bullet"/>
+      <w:lvlText w:val="-"/>
+      <w:lvlJc w:val="left"/>
+      <w:pPr>
+        <w:ind w:left="4320" w:hanging="360"/>
+      </w:pPr>
+      <w:rPr>
+        <w:u w:val="none"/>
+      </w:rPr>
+    </w:lvl>
+    <w:lvl w:ilvl="6">
+      <w:start w:val="1"/>
+      <w:numFmt w:val="bullet"/>
+      <w:lvlText w:val="-"/>
+      <w:lvlJc w:val="left"/>
+      <w:pPr>
+        <w:ind w:left="5040" w:hanging="360"/>
+      </w:pPr>
+      <w:rPr>
+        <w:u w:val="none"/>
+      </w:rPr>
+    </w:lvl>
+    <w:lvl w:ilvl="7">
+      <w:start w:val="1"/>
+      <w:numFmt w:val="bullet"/>
+      <w:lvlText w:val="-"/>
+      <w:lvlJc w:val="left"/>
+      <w:pPr>
+        <w:ind w:left="5760" w:hanging="360"/>
+      </w:pPr>
+      <w:rPr>
+        <w:u w:val="none"/>
+      </w:rPr>
+    </w:lvl>
+    <w:lvl w:ilvl="8">
+      <w:start w:val="1"/>
+      <w:numFmt w:val="bullet"/>
+      <w:lvlText w:val="-"/>
+      <w:lvlJc w:val="left"/>
+      <w:pPr>
+        <w:ind w:left="6480" w:hanging="360"/>
+      </w:pPr>
+      <w:rPr>
+        <w:u w:val="none"/>
+      </w:rPr>
+    </w:lvl>
+  </w:abstractNum>
+  <w:abstractNum w:abstractNumId="18">
     <w:lvl w:ilvl="0">
       <w:start w:val="1"/>
       <w:numFmt w:val="bullet"/>
@@ -6452,6 +7110,9 @@
   </w:num>
   <w:num w:numId="17">
     <w:abstractNumId w:val="17"/>
+  </w:num>
+  <w:num w:numId="18">
+    <w:abstractNumId w:val="18"/>
   </w:num>
 </w:numbering>
 </file>

</xml_diff>

<commit_message>
resolves #9, downloading from csv of scene IDs
</commit_message>
<xml_diff>
--- a/API/RM_DSWE_EE_API.docx
+++ b/API/RM_DSWE_EE_API.docx
@@ -1070,7 +1070,7 @@
             <w:pPr>
               <w:numPr>
                 <w:ilvl w:val="0"/>
-                <w:numId w:val="4"/>
+                <w:numId w:val="1"/>
               </w:numPr>
               <w:ind w:left="720" w:hanging="360"/>
               <w:rPr/>
@@ -1102,7 +1102,7 @@
             <w:pPr>
               <w:numPr>
                 <w:ilvl w:val="0"/>
-                <w:numId w:val="4"/>
+                <w:numId w:val="1"/>
               </w:numPr>
               <w:ind w:left="720" w:hanging="360"/>
               <w:rPr/>
@@ -1208,7 +1208,7 @@
             <w:pPr>
               <w:numPr>
                 <w:ilvl w:val="0"/>
-                <w:numId w:val="1"/>
+                <w:numId w:val="16"/>
               </w:numPr>
               <w:ind w:left="720" w:hanging="360"/>
               <w:rPr/>
@@ -1224,7 +1224,7 @@
             <w:pPr>
               <w:numPr>
                 <w:ilvl w:val="0"/>
-                <w:numId w:val="15"/>
+                <w:numId w:val="22"/>
               </w:numPr>
               <w:ind w:left="720" w:hanging="360"/>
               <w:rPr/>
@@ -1256,7 +1256,7 @@
             <w:pPr>
               <w:numPr>
                 <w:ilvl w:val="0"/>
-                <w:numId w:val="11"/>
+                <w:numId w:val="7"/>
               </w:numPr>
               <w:ind w:left="720" w:hanging="360"/>
               <w:rPr/>
@@ -1272,7 +1272,7 @@
             <w:pPr>
               <w:numPr>
                 <w:ilvl w:val="0"/>
-                <w:numId w:val="11"/>
+                <w:numId w:val="7"/>
               </w:numPr>
               <w:ind w:left="720" w:hanging="360"/>
               <w:rPr/>
@@ -1411,7 +1411,7 @@
               <w:widowControl w:val="0"/>
               <w:numPr>
                 <w:ilvl w:val="0"/>
-                <w:numId w:val="14"/>
+                <w:numId w:val="13"/>
               </w:numPr>
               <w:spacing w:line="276" w:lineRule="auto"/>
               <w:ind w:left="720" w:hanging="360"/>
@@ -1748,7 +1748,7 @@
             <w:pPr>
               <w:numPr>
                 <w:ilvl w:val="0"/>
-                <w:numId w:val="6"/>
+                <w:numId w:val="3"/>
               </w:numPr>
               <w:ind w:left="720" w:hanging="360"/>
               <w:rPr/>
@@ -2401,7 +2401,7 @@
             <w:pPr>
               <w:numPr>
                 <w:ilvl w:val="0"/>
-                <w:numId w:val="5"/>
+                <w:numId w:val="2"/>
               </w:numPr>
               <w:ind w:left="720" w:hanging="360"/>
               <w:rPr/>
@@ -2519,7 +2519,7 @@
             <w:pPr>
               <w:numPr>
                 <w:ilvl w:val="0"/>
-                <w:numId w:val="12"/>
+                <w:numId w:val="9"/>
               </w:numPr>
               <w:ind w:left="720" w:hanging="360"/>
               <w:rPr/>
@@ -2535,7 +2535,7 @@
             <w:pPr>
               <w:numPr>
                 <w:ilvl w:val="0"/>
-                <w:numId w:val="12"/>
+                <w:numId w:val="9"/>
               </w:numPr>
               <w:ind w:left="720" w:hanging="360"/>
               <w:rPr/>
@@ -2551,7 +2551,7 @@
             <w:pPr>
               <w:numPr>
                 <w:ilvl w:val="0"/>
-                <w:numId w:val="12"/>
+                <w:numId w:val="9"/>
               </w:numPr>
               <w:ind w:left="720" w:hanging="360"/>
               <w:rPr/>
@@ -2567,7 +2567,7 @@
             <w:pPr>
               <w:numPr>
                 <w:ilvl w:val="0"/>
-                <w:numId w:val="12"/>
+                <w:numId w:val="9"/>
               </w:numPr>
               <w:ind w:left="720" w:hanging="360"/>
               <w:rPr/>
@@ -2583,7 +2583,7 @@
             <w:pPr>
               <w:numPr>
                 <w:ilvl w:val="0"/>
-                <w:numId w:val="12"/>
+                <w:numId w:val="9"/>
               </w:numPr>
               <w:ind w:left="720" w:hanging="360"/>
               <w:rPr/>
@@ -2806,7 +2806,7 @@
             <w:pPr>
               <w:numPr>
                 <w:ilvl w:val="0"/>
-                <w:numId w:val="13"/>
+                <w:numId w:val="12"/>
               </w:numPr>
               <w:ind w:left="720" w:hanging="360"/>
               <w:rPr/>
@@ -2889,7 +2889,7 @@
             <w:pPr>
               <w:numPr>
                 <w:ilvl w:val="0"/>
-                <w:numId w:val="12"/>
+                <w:numId w:val="9"/>
               </w:numPr>
               <w:ind w:left="720" w:hanging="360"/>
               <w:rPr/>
@@ -2905,7 +2905,7 @@
             <w:pPr>
               <w:numPr>
                 <w:ilvl w:val="0"/>
-                <w:numId w:val="12"/>
+                <w:numId w:val="9"/>
               </w:numPr>
               <w:ind w:left="720" w:hanging="360"/>
               <w:rPr/>
@@ -2921,7 +2921,7 @@
             <w:pPr>
               <w:numPr>
                 <w:ilvl w:val="0"/>
-                <w:numId w:val="12"/>
+                <w:numId w:val="9"/>
               </w:numPr>
               <w:ind w:left="720" w:hanging="360"/>
               <w:rPr/>
@@ -3102,7 +3102,7 @@
             <w:pPr>
               <w:numPr>
                 <w:ilvl w:val="0"/>
-                <w:numId w:val="7"/>
+                <w:numId w:val="5"/>
               </w:numPr>
               <w:ind w:left="720" w:hanging="360"/>
               <w:rPr/>
@@ -3212,7 +3212,7 @@
             <w:pPr>
               <w:numPr>
                 <w:ilvl w:val="0"/>
-                <w:numId w:val="12"/>
+                <w:numId w:val="9"/>
               </w:numPr>
               <w:ind w:left="720" w:hanging="360"/>
               <w:rPr/>
@@ -3228,7 +3228,7 @@
             <w:pPr>
               <w:numPr>
                 <w:ilvl w:val="0"/>
-                <w:numId w:val="12"/>
+                <w:numId w:val="9"/>
               </w:numPr>
               <w:ind w:left="720" w:hanging="360"/>
               <w:rPr/>
@@ -3244,7 +3244,7 @@
             <w:pPr>
               <w:numPr>
                 <w:ilvl w:val="0"/>
-                <w:numId w:val="12"/>
+                <w:numId w:val="9"/>
               </w:numPr>
               <w:ind w:left="720" w:hanging="360"/>
               <w:rPr/>
@@ -3260,7 +3260,7 @@
             <w:pPr>
               <w:numPr>
                 <w:ilvl w:val="0"/>
-                <w:numId w:val="12"/>
+                <w:numId w:val="9"/>
               </w:numPr>
               <w:ind w:left="720" w:hanging="360"/>
               <w:rPr/>
@@ -3316,53 +3316,6 @@
             <w:pPr>
               <w:numPr>
                 <w:ilvl w:val="0"/>
-                <w:numId w:val="2"/>
-              </w:numPr>
-              <w:ind w:left="720" w:hanging="360"/>
-              <w:rPr/>
-            </w:pPr>
-            <w:r>
-              <w:rPr>
-                <w:rtl w:val="0"/>
-              </w:rPr>
-              <w:t xml:space="preserve">What should I do next? I am working on making my code readable and usable by everyone on the team, but that really shouldn’t take me that much longer. What are my next steps?</w:t>
-            </w:r>
-          </w:p>
-          <w:p>
-            <w:pPr>
-              <w:rPr>
-                <w:color w:val="00b050"/>
-              </w:rPr>
-            </w:pPr>
-            <w:r>
-              <w:rPr>
-                <w:color w:val="00b050"/>
-                <w:rtl w:val="0"/>
-              </w:rPr>
-              <w:t xml:space="preserve">Did you download the data for Aileen’s site? (DSWE ‘data stack’ for Winous Point Marsh, Bay Township, OH 43452. Lat/lon 41.4626, -82.9960)</w:t>
-            </w:r>
-          </w:p>
-          <w:p>
-            <w:pPr>
-              <w:rPr/>
-            </w:pPr>
-            <w:r>
-              <w:rPr>
-                <w:color w:val="00b050"/>
-                <w:rtl w:val="0"/>
-              </w:rPr>
-              <w:t xml:space="preserve">If so – how many (potential) tiles are in the dataset? How much space do they occupy? Please make note of that here in the log file.</w:t>
-            </w:r>
-            <w:r>
-              <w:rPr>
-                <w:rtl w:val="0"/>
-              </w:rPr>
-            </w:r>
-          </w:p>
-          <w:p>
-            <w:pPr>
-              <w:numPr>
-                <w:ilvl w:val="0"/>
                 <w:numId w:val="17"/>
               </w:numPr>
               <w:ind w:left="720" w:hanging="360"/>
@@ -3372,50 +3325,97 @@
               <w:rPr>
                 <w:rtl w:val="0"/>
               </w:rPr>
-              <w:t xml:space="preserve">With no other filters, there are 2769 possible datasets (excluding those with unknown cloud cover and cloud cover from 0%-100%).</w:t>
-            </w:r>
-          </w:p>
-          <w:p>
-            <w:pPr>
-              <w:ind w:left="720" w:firstLine="0"/>
-              <w:rPr/>
-            </w:pPr>
-            <w:r>
-              <w:rPr>
-                <w:rtl w:val="0"/>
-              </w:rPr>
-              <w:t xml:space="preserve">Each tar file takes about 15 seconds to download (with my laptop on wifi) or 5 seconds to download (with my laptop on ethernet).</w:t>
-            </w:r>
-          </w:p>
-          <w:p>
-            <w:pPr>
-              <w:ind w:left="720" w:firstLine="0"/>
-              <w:rPr/>
-            </w:pPr>
-            <w:r>
-              <w:rPr>
-                <w:rtl w:val="0"/>
-              </w:rPr>
-              <w:t xml:space="preserve">Each tar file is between 100Kb to 10Mb.</w:t>
-            </w:r>
-          </w:p>
-          <w:p>
-            <w:pPr>
-              <w:ind w:left="720" w:firstLine="0"/>
-              <w:rPr/>
-            </w:pPr>
-            <w:r>
-              <w:rPr>
-                <w:rtl w:val="0"/>
-              </w:rPr>
-              <w:t xml:space="preserve">(this is just my estimates from downloading the first 50 -- I did not download them all!)</w:t>
+              <w:t xml:space="preserve">What should I do next? I am working on making my code readable and usable by everyone on the team, but that really shouldn’t take me that much longer. What are my next steps?</w:t>
+            </w:r>
+          </w:p>
+          <w:p>
+            <w:pPr>
+              <w:rPr>
+                <w:color w:val="00b050"/>
+              </w:rPr>
+            </w:pPr>
+            <w:r>
+              <w:rPr>
+                <w:color w:val="00b050"/>
+                <w:rtl w:val="0"/>
+              </w:rPr>
+              <w:t xml:space="preserve">Did you download the data for Aileen’s site? (DSWE ‘data stack’ for Winous Point Marsh, Bay Township, OH 43452. Lat/lon 41.4626, -82.9960)</w:t>
+            </w:r>
+          </w:p>
+          <w:p>
+            <w:pPr>
+              <w:rPr/>
+            </w:pPr>
+            <w:r>
+              <w:rPr>
+                <w:color w:val="00b050"/>
+                <w:rtl w:val="0"/>
+              </w:rPr>
+              <w:t xml:space="preserve">If so – how many (potential) tiles are in the dataset? How much space do they occupy? Please make note of that here in the log file.</w:t>
+            </w:r>
+            <w:r>
+              <w:rPr>
+                <w:rtl w:val="0"/>
+              </w:rPr>
             </w:r>
           </w:p>
           <w:p>
             <w:pPr>
               <w:numPr>
                 <w:ilvl w:val="0"/>
-                <w:numId w:val="18"/>
+                <w:numId w:val="24"/>
+              </w:numPr>
+              <w:ind w:left="720" w:hanging="360"/>
+              <w:rPr/>
+            </w:pPr>
+            <w:r>
+              <w:rPr>
+                <w:rtl w:val="0"/>
+              </w:rPr>
+              <w:t xml:space="preserve">With no other filters, there are 2769 possible datasets (excluding those with unknown cloud cover and cloud cover from 0%-100%).</w:t>
+            </w:r>
+          </w:p>
+          <w:p>
+            <w:pPr>
+              <w:ind w:left="720" w:firstLine="0"/>
+              <w:rPr/>
+            </w:pPr>
+            <w:r>
+              <w:rPr>
+                <w:rtl w:val="0"/>
+              </w:rPr>
+              <w:t xml:space="preserve">Each tar file takes about 15 seconds to download (with my laptop on wifi) or 5 seconds to download (with my laptop on ethernet).</w:t>
+            </w:r>
+          </w:p>
+          <w:p>
+            <w:pPr>
+              <w:ind w:left="720" w:firstLine="0"/>
+              <w:rPr/>
+            </w:pPr>
+            <w:r>
+              <w:rPr>
+                <w:rtl w:val="0"/>
+              </w:rPr>
+              <w:t xml:space="preserve">Each tar file is between 100Kb to 10Mb.</w:t>
+            </w:r>
+          </w:p>
+          <w:p>
+            <w:pPr>
+              <w:ind w:left="720" w:firstLine="0"/>
+              <w:rPr/>
+            </w:pPr>
+            <w:r>
+              <w:rPr>
+                <w:rtl w:val="0"/>
+              </w:rPr>
+              <w:t xml:space="preserve">(this is just my estimates from downloading the first 50 -- I did not download them all!)</w:t>
+            </w:r>
+          </w:p>
+          <w:p>
+            <w:pPr>
+              <w:numPr>
+                <w:ilvl w:val="0"/>
+                <w:numId w:val="25"/>
               </w:numPr>
               <w:ind w:left="720" w:hanging="360"/>
               <w:rPr/>
@@ -3717,7 +3717,7 @@
             <w:pPr>
               <w:numPr>
                 <w:ilvl w:val="0"/>
-                <w:numId w:val="12"/>
+                <w:numId w:val="9"/>
               </w:numPr>
               <w:ind w:left="720" w:hanging="360"/>
               <w:rPr>
@@ -3736,7 +3736,7 @@
             <w:pPr>
               <w:numPr>
                 <w:ilvl w:val="0"/>
-                <w:numId w:val="12"/>
+                <w:numId w:val="9"/>
               </w:numPr>
               <w:ind w:left="720" w:hanging="360"/>
               <w:rPr>
@@ -3755,7 +3755,7 @@
             <w:pPr>
               <w:numPr>
                 <w:ilvl w:val="0"/>
-                <w:numId w:val="12"/>
+                <w:numId w:val="9"/>
               </w:numPr>
               <w:ind w:left="720" w:hanging="360"/>
               <w:rPr>
@@ -3774,7 +3774,7 @@
             <w:pPr>
               <w:numPr>
                 <w:ilvl w:val="0"/>
-                <w:numId w:val="12"/>
+                <w:numId w:val="9"/>
               </w:numPr>
               <w:ind w:left="720" w:hanging="360"/>
               <w:rPr>
@@ -3793,7 +3793,7 @@
             <w:pPr>
               <w:numPr>
                 <w:ilvl w:val="0"/>
-                <w:numId w:val="12"/>
+                <w:numId w:val="9"/>
               </w:numPr>
               <w:ind w:left="720" w:hanging="360"/>
               <w:rPr/>
@@ -3901,7 +3901,7 @@
             <w:pPr>
               <w:numPr>
                 <w:ilvl w:val="0"/>
-                <w:numId w:val="10"/>
+                <w:numId w:val="6"/>
               </w:numPr>
               <w:ind w:left="720" w:hanging="360"/>
               <w:rPr/>
@@ -3917,7 +3917,7 @@
             <w:pPr>
               <w:numPr>
                 <w:ilvl w:val="0"/>
-                <w:numId w:val="16"/>
+                <w:numId w:val="23"/>
               </w:numPr>
               <w:ind w:left="720" w:hanging="360"/>
               <w:rPr/>
@@ -3970,7 +3970,7 @@
             <w:pPr>
               <w:numPr>
                 <w:ilvl w:val="0"/>
-                <w:numId w:val="3"/>
+                <w:numId w:val="18"/>
               </w:numPr>
               <w:ind w:left="720" w:hanging="360"/>
               <w:rPr>
@@ -4007,7 +4007,7 @@
             <w:pPr>
               <w:numPr>
                 <w:ilvl w:val="0"/>
-                <w:numId w:val="3"/>
+                <w:numId w:val="18"/>
               </w:numPr>
               <w:ind w:left="720" w:hanging="360"/>
               <w:rPr/>
@@ -4049,7 +4049,7 @@
             <w:pPr>
               <w:numPr>
                 <w:ilvl w:val="0"/>
-                <w:numId w:val="3"/>
+                <w:numId w:val="18"/>
               </w:numPr>
               <w:ind w:left="720" w:hanging="360"/>
               <w:rPr/>
@@ -4166,7 +4166,7 @@
             <w:pPr>
               <w:numPr>
                 <w:ilvl w:val="0"/>
-                <w:numId w:val="12"/>
+                <w:numId w:val="9"/>
               </w:numPr>
               <w:ind w:left="720" w:hanging="360"/>
               <w:rPr/>
@@ -4188,7 +4188,7 @@
             <w:pPr>
               <w:numPr>
                 <w:ilvl w:val="0"/>
-                <w:numId w:val="12"/>
+                <w:numId w:val="9"/>
               </w:numPr>
               <w:ind w:left="720" w:hanging="360"/>
               <w:rPr>
@@ -4207,7 +4207,7 @@
             <w:pPr>
               <w:numPr>
                 <w:ilvl w:val="0"/>
-                <w:numId w:val="12"/>
+                <w:numId w:val="9"/>
               </w:numPr>
               <w:ind w:left="720" w:hanging="360"/>
               <w:rPr>
@@ -4226,7 +4226,7 @@
             <w:pPr>
               <w:numPr>
                 <w:ilvl w:val="1"/>
-                <w:numId w:val="12"/>
+                <w:numId w:val="9"/>
               </w:numPr>
               <w:ind w:left="1440" w:hanging="360"/>
               <w:rPr>
@@ -4245,7 +4245,7 @@
             <w:pPr>
               <w:numPr>
                 <w:ilvl w:val="0"/>
-                <w:numId w:val="12"/>
+                <w:numId w:val="9"/>
               </w:numPr>
               <w:ind w:left="720" w:hanging="360"/>
               <w:rPr/>
@@ -4261,7 +4261,7 @@
             <w:pPr>
               <w:numPr>
                 <w:ilvl w:val="1"/>
-                <w:numId w:val="12"/>
+                <w:numId w:val="9"/>
               </w:numPr>
               <w:ind w:left="1440" w:hanging="360"/>
               <w:rPr>
@@ -4280,7 +4280,7 @@
             <w:pPr>
               <w:numPr>
                 <w:ilvl w:val="0"/>
-                <w:numId w:val="12"/>
+                <w:numId w:val="9"/>
               </w:numPr>
               <w:ind w:left="720" w:hanging="360"/>
               <w:rPr/>
@@ -4336,7 +4336,7 @@
             <w:pPr>
               <w:numPr>
                 <w:ilvl w:val="0"/>
-                <w:numId w:val="9"/>
+                <w:numId w:val="10"/>
               </w:numPr>
               <w:ind w:left="720" w:hanging="360"/>
               <w:rPr/>
@@ -4352,7 +4352,7 @@
             <w:pPr>
               <w:numPr>
                 <w:ilvl w:val="0"/>
-                <w:numId w:val="9"/>
+                <w:numId w:val="10"/>
               </w:numPr>
               <w:ind w:left="720" w:hanging="360"/>
               <w:rPr>
@@ -4466,7 +4466,7 @@
             <w:pPr>
               <w:numPr>
                 <w:ilvl w:val="0"/>
-                <w:numId w:val="12"/>
+                <w:numId w:val="9"/>
               </w:numPr>
               <w:ind w:left="720" w:hanging="360"/>
               <w:rPr/>
@@ -4482,12 +4482,10 @@
             <w:pPr>
               <w:numPr>
                 <w:ilvl w:val="1"/>
-                <w:numId w:val="12"/>
+                <w:numId w:val="9"/>
               </w:numPr>
               <w:ind w:left="1440" w:hanging="360"/>
-              <w:rPr>
-                <w:u w:val="none"/>
-              </w:rPr>
+              <w:rPr/>
             </w:pPr>
             <w:r>
               <w:rPr>
@@ -4500,12 +4498,10 @@
             <w:pPr>
               <w:numPr>
                 <w:ilvl w:val="1"/>
-                <w:numId w:val="12"/>
+                <w:numId w:val="9"/>
               </w:numPr>
               <w:ind w:left="1440" w:hanging="360"/>
-              <w:rPr>
-                <w:u w:val="none"/>
-              </w:rPr>
+              <w:rPr/>
             </w:pPr>
             <w:r>
               <w:rPr>
@@ -4518,7 +4514,7 @@
             <w:pPr>
               <w:numPr>
                 <w:ilvl w:val="0"/>
-                <w:numId w:val="12"/>
+                <w:numId w:val="9"/>
               </w:numPr>
               <w:ind w:left="720" w:hanging="360"/>
               <w:rPr>
@@ -4537,7 +4533,7 @@
             <w:pPr>
               <w:numPr>
                 <w:ilvl w:val="1"/>
-                <w:numId w:val="12"/>
+                <w:numId w:val="9"/>
               </w:numPr>
               <w:ind w:left="1440" w:hanging="360"/>
               <w:rPr>
@@ -4556,7 +4552,7 @@
             <w:pPr>
               <w:numPr>
                 <w:ilvl w:val="1"/>
-                <w:numId w:val="12"/>
+                <w:numId w:val="9"/>
               </w:numPr>
               <w:ind w:left="1440" w:hanging="360"/>
               <w:rPr/>
@@ -4612,7 +4608,7 @@
             <w:pPr>
               <w:numPr>
                 <w:ilvl w:val="0"/>
-                <w:numId w:val="9"/>
+                <w:numId w:val="10"/>
               </w:numPr>
               <w:ind w:left="720" w:hanging="360"/>
               <w:rPr/>
@@ -4702,15 +4698,51 @@
             <w:pPr>
               <w:numPr>
                 <w:ilvl w:val="0"/>
-                <w:numId w:val="12"/>
+                <w:numId w:val="9"/>
               </w:numPr>
               <w:ind w:left="720" w:hanging="360"/>
-            </w:pPr>
-            <w:r>
-              <w:rPr>
-                <w:rtl w:val="0"/>
-              </w:rPr>
-              <w:t xml:space="preserve">Call about github Friday morning</w:t>
+              <w:rPr/>
+            </w:pPr>
+            <w:r>
+              <w:rPr>
+                <w:rtl w:val="0"/>
+              </w:rPr>
+              <w:t xml:space="preserve">Get Jake’s code running on sample dataset (update all places in the code where it gets info from the filename)</w:t>
+            </w:r>
+          </w:p>
+          <w:p>
+            <w:pPr>
+              <w:numPr>
+                <w:ilvl w:val="1"/>
+                <w:numId w:val="9"/>
+              </w:numPr>
+              <w:ind w:left="1440" w:hanging="360"/>
+              <w:rPr/>
+            </w:pPr>
+            <w:r>
+              <w:rPr>
+                <w:rtl w:val="0"/>
+              </w:rPr>
+              <w:t xml:space="preserve">Decided this is more effort than it’s worth -- going to start redesigning the code from scratch</w:t>
+            </w:r>
+          </w:p>
+          <w:p>
+            <w:pPr>
+              <w:numPr>
+                <w:ilvl w:val="0"/>
+                <w:numId w:val="9"/>
+              </w:numPr>
+              <w:ind w:left="720" w:hanging="360"/>
+              <w:rPr>
+                <w:strike w:val="1"/>
+              </w:rPr>
+            </w:pPr>
+            <w:r>
+              <w:rPr>
+                <w:strike w:val="1"/>
+                <w:rtl w:val="0"/>
+              </w:rPr>
+              <w:t xml:space="preserve">Work on redesigning/reworking code</w:t>
             </w:r>
           </w:p>
         </w:tc>
@@ -4738,7 +4770,7 @@
               <w:rPr>
                 <w:rtl w:val="0"/>
               </w:rPr>
-              <w:t xml:space="preserve">Summary: </w:t>
+              <w:t xml:space="preserve">Summary: made a new branch in the github repo for redesigning the proportions code -- got through annual calculations with a few errors that I will address Monday with a fresh mind -- overall, feeling pretty good about how it’s coming along!</w:t>
             </w:r>
           </w:p>
           <w:p>
@@ -4757,14 +4789,379 @@
             <w:pPr>
               <w:numPr>
                 <w:ilvl w:val="0"/>
-                <w:numId w:val="9"/>
+                <w:numId w:val="21"/>
               </w:numPr>
               <w:ind w:left="720" w:hanging="360"/>
-            </w:pPr>
-            <w:r>
-              <w:rPr>
-                <w:rtl w:val="0"/>
-              </w:rPr>
+              <w:rPr>
+                <w:u w:val="none"/>
+              </w:rPr>
+            </w:pPr>
+            <w:r>
+              <w:rPr>
+                <w:rtl w:val="0"/>
+              </w:rPr>
+              <w:t xml:space="preserve">When you were explaining this assignment above, you said “</w:t>
+            </w:r>
+            <w:r>
+              <w:rPr>
+                <w:color w:val="00b050"/>
+                <w:rtl w:val="0"/>
+              </w:rPr>
+              <w:t xml:space="preserve">track how many observations were ‘valid’</w:t>
+            </w:r>
+            <w:r>
+              <w:rPr>
+                <w:rtl w:val="0"/>
+              </w:rPr>
+              <w:t xml:space="preserve">” in order to find the proportions -- by invalid observations, do you mean those that are 255 in the INTR/INWM layers (observations with no data)? </w:t>
+            </w:r>
+            <w:r>
+              <w:rPr>
+                <w:color w:val="00b050"/>
+                <w:rtl w:val="0"/>
+              </w:rPr>
+              <w:t xml:space="preserve">Valid observations are those that are NOT flagged as cloud, cloud shadow, snow, or nodata. If we don’t remove those, our proportions are underestimated and deep water areas – such as the middle of the Chesapeake Bay exhibit dry periods! </w:t>
+            </w:r>
+          </w:p>
+          <w:p>
+            <w:pPr>
+              <w:ind w:left="720" w:firstLine="0"/>
+              <w:rPr>
+                <w:color w:val="00b050"/>
+              </w:rPr>
+            </w:pPr>
+            <w:r>
+              <w:rPr>
+                <w:rtl w:val="0"/>
+              </w:rPr>
+            </w:r>
+          </w:p>
+          <w:p>
+            <w:pPr>
+              <w:numPr>
+                <w:ilvl w:val="0"/>
+                <w:numId w:val="21"/>
+              </w:numPr>
+              <w:ind w:left="720" w:hanging="360"/>
+              <w:rPr>
+                <w:u w:val="none"/>
+              </w:rPr>
+            </w:pPr>
+            <w:r>
+              <w:rPr>
+                <w:rtl w:val="0"/>
+              </w:rPr>
+              <w:t xml:space="preserve">In the code, he reclassifies the layer to have ‘1’ if the pixel value is of interest and ‘0’ if it is not (e.g. an array of open surface water values would have ‘1’ where the pixel value for the layer was 1 or 2 (high/mod confidence), and 0 for any other pixel value). This then makes sense because these values are added up to get the proportion of OSW out of the entire ‘valid’ data. However, the code reclassifies pixel values of 0 (not water) as 4, and pixel values of 4 (low confidence) as 1. Why is this weighted so highly? I would have thought that pixel values 0 and 4 should both be mapped to 1. Or is this done to make the total proportions of OSW+PSW+not water add up to 1? I am a little confused. </w:t>
+            </w:r>
+            <w:r>
+              <w:rPr>
+                <w:color w:val="00b050"/>
+                <w:rtl w:val="0"/>
+              </w:rPr>
+              <w:t xml:space="preserve">The latter is the case. We want some way to check the results so they need to be tallied. I haven’t looked at the details, but expect he divides the sum of 4’s by 4 later in the code? We definitely need to be able to ‘track’ non-water observations over the specified. </w:t>
+            </w:r>
+          </w:p>
+          <w:p>
+            <w:pPr>
+              <w:ind w:left="720" w:firstLine="0"/>
+              <w:rPr/>
+            </w:pPr>
+            <w:r>
+              <w:rPr>
+                <w:rtl w:val="0"/>
+              </w:rPr>
+              <w:t xml:space="preserve">He never divides by 4…</w:t>
+            </w:r>
+          </w:p>
+          <w:p>
+            <w:pPr>
+              <w:numPr>
+                <w:ilvl w:val="0"/>
+                <w:numId w:val="10"/>
+              </w:numPr>
+              <w:ind w:left="720" w:hanging="360"/>
+              <w:rPr>
+                <w:color w:val="00b050"/>
+              </w:rPr>
+            </w:pPr>
+            <w:r>
+              <w:rPr>
+                <w:color w:val="00b050"/>
+                <w:rtl w:val="0"/>
+              </w:rPr>
+              <w:t xml:space="preserve">Regardless, I request that the code generate the following outputs:</w:t>
+            </w:r>
+          </w:p>
+          <w:p>
+            <w:pPr>
+              <w:numPr>
+                <w:ilvl w:val="0"/>
+                <w:numId w:val="10"/>
+              </w:numPr>
+              <w:ind w:left="720" w:hanging="360"/>
+              <w:rPr>
+                <w:color w:val="00b050"/>
+              </w:rPr>
+            </w:pPr>
+            <w:r>
+              <w:rPr>
+                <w:color w:val="00b050"/>
+                <w:rtl w:val="0"/>
+              </w:rPr>
+              <w:t xml:space="preserve">1) ‘Any Inundation’: DSWE classes 1 through 4 to 1, non-water to another number that can be ‘tracked’ and used in statistics.</w:t>
+            </w:r>
+          </w:p>
+          <w:p>
+            <w:pPr>
+              <w:numPr>
+                <w:ilvl w:val="0"/>
+                <w:numId w:val="10"/>
+              </w:numPr>
+              <w:ind w:left="720" w:hanging="360"/>
+              <w:rPr>
+                <w:color w:val="00b050"/>
+              </w:rPr>
+            </w:pPr>
+            <w:r>
+              <w:rPr>
+                <w:color w:val="00b050"/>
+                <w:rtl w:val="0"/>
+              </w:rPr>
+              <w:t xml:space="preserve">2) ‘OSW Inundation’ DSWE classes 1 and 2 to 1, 3, 4 and non-water to another number that can be ‘tracked’ and used in statistics.</w:t>
+            </w:r>
+          </w:p>
+          <w:p>
+            <w:pPr>
+              <w:numPr>
+                <w:ilvl w:val="0"/>
+                <w:numId w:val="10"/>
+              </w:numPr>
+              <w:ind w:left="720" w:hanging="360"/>
+              <w:rPr>
+                <w:color w:val="00b050"/>
+              </w:rPr>
+            </w:pPr>
+            <w:r>
+              <w:rPr>
+                <w:color w:val="00b050"/>
+                <w:rtl w:val="0"/>
+              </w:rPr>
+              <w:t xml:space="preserve">3) ‘PSW Inundation’ DSWE classes 3 and 4 to 1, 1,2, and non-water to another number that can be ‘tracked’ and used in statistics.</w:t>
+            </w:r>
+          </w:p>
+          <w:p>
+            <w:pPr>
+              <w:rPr/>
+            </w:pPr>
+            <w:r>
+              <w:rPr>
+                <w:rtl w:val="0"/>
+              </w:rPr>
+            </w:r>
+          </w:p>
+          <w:p>
+            <w:pPr>
+              <w:rPr/>
+            </w:pPr>
+            <w:bookmarkStart w:colFirst="0" w:colLast="0" w:name="_tyjcwt" w:id="5"/>
+            <w:bookmarkEnd w:id="5"/>
+            <w:r>
+              <w:rPr>
+                <w:color w:val="00b050"/>
+                <w:rtl w:val="0"/>
+              </w:rPr>
+              <w:t xml:space="preserve">And as we’ve discussed, the results of 2 and 3 in combination with a tally of ‘non-water’ observations should sum to 1. And obviously, OSW+PSW+Non-Water+masked/invalid observations should sum to the number of scenes/tiles in a stack. I hope that helps.</w:t>
+            </w:r>
+            <w:r>
+              <w:rPr>
+                <w:rtl w:val="0"/>
+              </w:rPr>
+            </w:r>
+          </w:p>
+        </w:tc>
+      </w:tr>
+      <w:tr>
+        <w:trPr>
+          <w:trHeight w:val="228" w:hRule="atLeast"/>
+        </w:trPr>
+        <w:tc>
+          <w:tcPr>
+            <w:gridSpan w:val="3"/>
+            <w:tcBorders>
+              <w:top w:color="000000" w:space="0" w:sz="4" w:val="single"/>
+              <w:left w:color="000000" w:space="0" w:sz="4" w:val="single"/>
+              <w:bottom w:color="000000" w:space="0" w:sz="4" w:val="single"/>
+              <w:right w:color="000000" w:space="0" w:sz="4" w:val="single"/>
+            </w:tcBorders>
+            <w:shd w:fill="auto" w:val="clear"/>
+            <w:vAlign w:val="center"/>
+          </w:tcPr>
+          <w:p>
+            <w:pPr>
+              <w:ind w:left="258" w:hanging="253"/>
+              <w:rPr/>
+            </w:pPr>
+            <w:r>
+              <w:rPr>
+                <w:sz w:val="24"/>
+                <w:szCs w:val="24"/>
+                <w:rtl w:val="0"/>
+              </w:rPr>
+              <w:t xml:space="preserve">27 July 2020</w:t>
+            </w:r>
+            <w:r>
+              <w:rPr>
+                <w:rtl w:val="0"/>
+              </w:rPr>
+            </w:r>
+          </w:p>
+        </w:tc>
+      </w:tr>
+      <w:tr>
+        <w:trPr>
+          <w:trHeight w:val="228" w:hRule="atLeast"/>
+        </w:trPr>
+        <w:tc>
+          <w:tcPr>
+            <w:gridSpan w:val="3"/>
+            <w:tcBorders>
+              <w:top w:color="000000" w:space="0" w:sz="4" w:val="single"/>
+              <w:left w:color="000000" w:space="0" w:sz="4" w:val="single"/>
+              <w:bottom w:color="000000" w:space="0" w:sz="4" w:val="single"/>
+              <w:right w:color="000000" w:space="0" w:sz="4" w:val="single"/>
+            </w:tcBorders>
+            <w:shd w:fill="auto" w:val="clear"/>
+            <w:vAlign w:val="center"/>
+          </w:tcPr>
+          <w:p>
+            <w:pPr>
+              <w:ind w:left="258" w:hanging="253"/>
+              <w:rPr>
+                <w:strike w:val="1"/>
+              </w:rPr>
+            </w:pPr>
+            <w:r>
+              <w:rPr>
+                <w:rtl w:val="0"/>
+              </w:rPr>
+              <w:t xml:space="preserve">Goals:</w:t>
+            </w:r>
+            <w:r>
+              <w:rPr>
+                <w:rtl w:val="0"/>
+              </w:rPr>
+            </w:r>
+          </w:p>
+          <w:p>
+            <w:pPr>
+              <w:numPr>
+                <w:ilvl w:val="0"/>
+                <w:numId w:val="19"/>
+              </w:numPr>
+              <w:ind w:left="720" w:hanging="360"/>
+              <w:rPr>
+                <w:strike w:val="1"/>
+              </w:rPr>
+            </w:pPr>
+            <w:r>
+              <w:rPr>
+                <w:strike w:val="1"/>
+                <w:rtl w:val="0"/>
+              </w:rPr>
+              <w:t xml:space="preserve">Look at github projects -- easy to use?</w:t>
+            </w:r>
+          </w:p>
+          <w:p>
+            <w:pPr>
+              <w:numPr>
+                <w:ilvl w:val="0"/>
+                <w:numId w:val="19"/>
+              </w:numPr>
+              <w:ind w:left="720" w:hanging="360"/>
+              <w:rPr>
+                <w:strike w:val="1"/>
+              </w:rPr>
+            </w:pPr>
+            <w:r>
+              <w:rPr>
+                <w:strike w:val="1"/>
+                <w:rtl w:val="0"/>
+              </w:rPr>
+              <w:t xml:space="preserve">Fix few errors in annual calculations</w:t>
+            </w:r>
+          </w:p>
+          <w:p>
+            <w:pPr>
+              <w:numPr>
+                <w:ilvl w:val="1"/>
+                <w:numId w:val="19"/>
+              </w:numPr>
+              <w:ind w:left="1440" w:hanging="360"/>
+              <w:rPr>
+                <w:u w:val="none"/>
+              </w:rPr>
+            </w:pPr>
+            <w:r>
+              <w:rPr>
+                <w:rtl w:val="0"/>
+              </w:rPr>
+              <w:t xml:space="preserve">Fixed all small errors -- what’s in my way now is the main proportions calculations. I am going to rewrite the calculations from scratch (starting on paper, and then as code), because Jake’s code gives divide by zero errors, has that mysterious 4, and I’m not sure adding the arrays to get the total is the way to do it -- so I think it will be valuable for me to rewrite</w:t>
+            </w:r>
+          </w:p>
+          <w:p>
+            <w:pPr>
+              <w:numPr>
+                <w:ilvl w:val="0"/>
+                <w:numId w:val="19"/>
+              </w:numPr>
+              <w:ind w:left="720" w:hanging="360"/>
+              <w:rPr>
+                <w:strike w:val="1"/>
+              </w:rPr>
+            </w:pPr>
+            <w:r>
+              <w:rPr>
+                <w:strike w:val="1"/>
+                <w:rtl w:val="0"/>
+              </w:rPr>
+              <w:t xml:space="preserve">Rewrite proportion calculations</w:t>
+            </w:r>
+          </w:p>
+          <w:p>
+            <w:pPr>
+              <w:numPr>
+                <w:ilvl w:val="0"/>
+                <w:numId w:val="19"/>
+              </w:numPr>
+              <w:ind w:left="720" w:hanging="360"/>
+              <w:rPr>
+                <w:strike w:val="1"/>
+              </w:rPr>
+            </w:pPr>
+            <w:r>
+              <w:rPr>
+                <w:strike w:val="1"/>
+                <w:rtl w:val="0"/>
+              </w:rPr>
+              <w:t xml:space="preserve">Test / check on sample data</w:t>
+            </w:r>
+          </w:p>
+          <w:p>
+            <w:pPr>
+              <w:numPr>
+                <w:ilvl w:val="1"/>
+                <w:numId w:val="19"/>
+              </w:numPr>
+              <w:ind w:left="1440" w:hanging="360"/>
+              <w:rPr>
+                <w:u w:val="none"/>
+              </w:rPr>
+            </w:pPr>
+            <w:r>
+              <w:rPr>
+                <w:rtl w:val="0"/>
+              </w:rPr>
+              <w:t xml:space="preserve">The dataset I downloaded has large areas of cloud cover -- I am going to download another sample set with cloud cover between 0-50% in the hopes that this will give me a better practice dataset to see meaningful results from in the proportions calculations</w:t>
             </w:r>
           </w:p>
         </w:tc>
@@ -4792,6 +5189,550 @@
               <w:rPr>
                 <w:rtl w:val="0"/>
               </w:rPr>
+              <w:t xml:space="preserve">Summary: </w:t>
+            </w:r>
+          </w:p>
+          <w:p>
+            <w:pPr>
+              <w:numPr>
+                <w:ilvl w:val="0"/>
+                <w:numId w:val="11"/>
+              </w:numPr>
+              <w:ind w:left="720" w:hanging="360"/>
+              <w:rPr>
+                <w:u w:val="none"/>
+              </w:rPr>
+            </w:pPr>
+            <w:r>
+              <w:rPr>
+                <w:rtl w:val="0"/>
+              </w:rPr>
+              <w:t xml:space="preserve">Got proportion calculations code working!! (possible problem mentioned below in question 1 below (but this isn’t a problem with the code, just with possible results)</w:t>
+            </w:r>
+          </w:p>
+          <w:p>
+            <w:pPr>
+              <w:numPr>
+                <w:ilvl w:val="0"/>
+                <w:numId w:val="11"/>
+              </w:numPr>
+              <w:ind w:left="720" w:hanging="360"/>
+              <w:rPr>
+                <w:u w:val="none"/>
+              </w:rPr>
+            </w:pPr>
+            <w:r>
+              <w:rPr>
+                <w:rtl w:val="0"/>
+              </w:rPr>
+              <w:t xml:space="preserve">Unfortunately, the code Jake was using to save data to a file doesn’t appear to work in python3? I will google more about using GDAL to figure this out tomorrow to save the data.</w:t>
+            </w:r>
+          </w:p>
+          <w:p>
+            <w:pPr>
+              <w:numPr>
+                <w:ilvl w:val="0"/>
+                <w:numId w:val="11"/>
+              </w:numPr>
+              <w:ind w:left="720" w:hanging="360"/>
+              <w:rPr>
+                <w:u w:val="none"/>
+              </w:rPr>
+            </w:pPr>
+            <w:r>
+              <w:rPr>
+                <w:rtl w:val="0"/>
+              </w:rPr>
+              <w:t xml:space="preserve">Github projects seems pretty easy to use -- I went ahead and made a board for the proportions code. I’ve added all the features you’ve requested the code have (just copying from this log file). If there’s anything else you think the code should be able to do, you can add cards to the board (</w:t>
+            </w:r>
+            <w:hyperlink r:id="rId25">
+              <w:r>
+                <w:rPr>
+                  <w:color w:val="1155cc"/>
+                  <w:u w:val="single"/>
+                  <w:rtl w:val="0"/>
+                </w:rPr>
+                <w:t xml:space="preserve">https://github.com/madhunt/DSWE_EaD/projects/1</w:t>
+              </w:r>
+            </w:hyperlink>
+            <w:r>
+              <w:rPr>
+                <w:rtl w:val="0"/>
+              </w:rPr>
+              <w:t xml:space="preserve">), or I have it automated so if you or anyone else raises any issues, they will pop up on the To-do part of the project board as well!</w:t>
+            </w:r>
+            <w:r>
+              <w:rPr>
+                <w:rtl w:val="0"/>
+              </w:rPr>
+            </w:r>
+          </w:p>
+          <w:p>
+            <w:pPr>
+              <w:ind w:left="258" w:hanging="253"/>
+              <w:rPr/>
+            </w:pPr>
+            <w:r>
+              <w:rPr>
+                <w:rtl w:val="0"/>
+              </w:rPr>
+              <w:t xml:space="preserve">Questions:  </w:t>
+            </w:r>
+          </w:p>
+          <w:p>
+            <w:pPr>
+              <w:numPr>
+                <w:ilvl w:val="0"/>
+                <w:numId w:val="14"/>
+              </w:numPr>
+              <w:ind w:left="720" w:hanging="360"/>
+              <w:rPr>
+                <w:u w:val="none"/>
+              </w:rPr>
+            </w:pPr>
+            <w:r>
+              <w:rPr>
+                <w:rtl w:val="0"/>
+              </w:rPr>
+              <w:t xml:space="preserve">Clarification on my first question from Friday:</w:t>
+            </w:r>
+          </w:p>
+          <w:p>
+            <w:pPr>
+              <w:ind w:left="720" w:firstLine="0"/>
+              <w:rPr/>
+            </w:pPr>
+            <w:r>
+              <w:rPr>
+                <w:rtl w:val="0"/>
+              </w:rPr>
+              <w:t xml:space="preserve">In a given stack of scenes, if a pixel on one of those scenes was ever 9/255, then we should ignore that pixel in all of the other scenes as well (even if they have data in that pixel)? Here is an example: </w:t>
+            </w:r>
+          </w:p>
+          <w:p>
+            <w:pPr>
+              <w:ind w:left="720" w:firstLine="0"/>
+              <w:rPr/>
+            </w:pPr>
+            <w:r>
+              <w:rPr>
+                <w:rtl w:val="0"/>
+              </w:rPr>
+              <w:t xml:space="preserve">Scene 1 has pixel values of 9 in the bottom corner (marked in red):                                  Scene 2 has pixel values of 9 in the left column (marked in red):</w:t>
+            </w:r>
+          </w:p>
+          <w:p>
+            <w:pPr>
+              <w:ind w:left="720" w:firstLine="0"/>
+              <w:rPr/>
+            </w:pPr>
+            <w:r>
+              <w:rPr/>
+              <w:drawing>
+                <wp:inline distB="114300" distT="114300" distL="114300" distR="114300">
+                  <wp:extent cx="3048000" cy="1276350"/>
+                  <wp:effectExtent b="0" l="0" r="0" t="0"/>
+                  <wp:docPr id="2" name="image3.jpg"/>
+                  <a:graphic>
+                    <a:graphicData uri="http://schemas.openxmlformats.org/drawingml/2006/picture">
+                      <pic:pic>
+                        <pic:nvPicPr>
+                          <pic:cNvPr id="0" name="image3.jpg"/>
+                          <pic:cNvPicPr preferRelativeResize="0"/>
+                        </pic:nvPicPr>
+                        <pic:blipFill>
+                          <a:blip r:embed="rId26"/>
+                          <a:srcRect b="0" l="0" r="0" t="0"/>
+                          <a:stretch>
+                            <a:fillRect/>
+                          </a:stretch>
+                        </pic:blipFill>
+                        <pic:spPr>
+                          <a:xfrm>
+                            <a:off x="0" y="0"/>
+                            <a:ext cx="3048000" cy="1276350"/>
+                          </a:xfrm>
+                          <a:prstGeom prst="rect"/>
+                          <a:ln/>
+                        </pic:spPr>
+                      </pic:pic>
+                    </a:graphicData>
+                  </a:graphic>
+                </wp:inline>
+              </w:drawing>
+            </w:r>
+            <w:r>
+              <w:rPr>
+                <w:rtl w:val="0"/>
+              </w:rPr>
+              <w:t xml:space="preserve">                                                         </w:t>
+            </w:r>
+            <w:r>
+              <w:rPr/>
+              <w:drawing>
+                <wp:inline distB="114300" distT="114300" distL="114300" distR="114300">
+                  <wp:extent cx="1681163" cy="1371198"/>
+                  <wp:effectExtent b="0" l="0" r="0" t="0"/>
+                  <wp:docPr id="1" name="image1.jpg"/>
+                  <a:graphic>
+                    <a:graphicData uri="http://schemas.openxmlformats.org/drawingml/2006/picture">
+                      <pic:pic>
+                        <pic:nvPicPr>
+                          <pic:cNvPr id="0" name="image1.jpg"/>
+                          <pic:cNvPicPr preferRelativeResize="0"/>
+                        </pic:nvPicPr>
+                        <pic:blipFill>
+                          <a:blip r:embed="rId27"/>
+                          <a:srcRect b="0" l="0" r="0" t="0"/>
+                          <a:stretch>
+                            <a:fillRect/>
+                          </a:stretch>
+                        </pic:blipFill>
+                        <pic:spPr>
+                          <a:xfrm>
+                            <a:off x="0" y="0"/>
+                            <a:ext cx="1681163" cy="1371198"/>
+                          </a:xfrm>
+                          <a:prstGeom prst="rect"/>
+                          <a:ln/>
+                        </pic:spPr>
+                      </pic:pic>
+                    </a:graphicData>
+                  </a:graphic>
+                </wp:inline>
+              </w:drawing>
+            </w:r>
+            <w:r>
+              <w:rPr>
+                <w:rtl w:val="0"/>
+              </w:rPr>
+            </w:r>
+          </w:p>
+          <w:p>
+            <w:pPr>
+              <w:ind w:left="720" w:firstLine="0"/>
+              <w:rPr/>
+            </w:pPr>
+            <w:r>
+              <w:rPr>
+                <w:rtl w:val="0"/>
+              </w:rPr>
+              <w:t xml:space="preserve">SO, the sum of these two scenes (which we will use to find inundations over the year) would have no data for both the bottom corner and the left column (marked in red):</w:t>
+            </w:r>
+          </w:p>
+          <w:p>
+            <w:pPr>
+              <w:ind w:left="720" w:firstLine="0"/>
+              <w:rPr/>
+            </w:pPr>
+            <w:r>
+              <w:rPr/>
+              <w:drawing>
+                <wp:inline distB="114300" distT="114300" distL="114300" distR="114300">
+                  <wp:extent cx="1943395" cy="1566863"/>
+                  <wp:effectExtent b="0" l="0" r="0" t="0"/>
+                  <wp:docPr id="3" name="image2.jpg"/>
+                  <a:graphic>
+                    <a:graphicData uri="http://schemas.openxmlformats.org/drawingml/2006/picture">
+                      <pic:pic>
+                        <pic:nvPicPr>
+                          <pic:cNvPr id="0" name="image2.jpg"/>
+                          <pic:cNvPicPr preferRelativeResize="0"/>
+                        </pic:nvPicPr>
+                        <pic:blipFill>
+                          <a:blip r:embed="rId28"/>
+                          <a:srcRect b="0" l="0" r="0" t="0"/>
+                          <a:stretch>
+                            <a:fillRect/>
+                          </a:stretch>
+                        </pic:blipFill>
+                        <pic:spPr>
+                          <a:xfrm>
+                            <a:off x="0" y="0"/>
+                            <a:ext cx="1943395" cy="1566863"/>
+                          </a:xfrm>
+                          <a:prstGeom prst="rect"/>
+                          <a:ln/>
+                        </pic:spPr>
+                      </pic:pic>
+                    </a:graphicData>
+                  </a:graphic>
+                </wp:inline>
+              </w:drawing>
+            </w:r>
+            <w:r>
+              <w:rPr>
+                <w:rtl w:val="0"/>
+              </w:rPr>
+            </w:r>
+          </w:p>
+          <w:p>
+            <w:pPr>
+              <w:ind w:left="720" w:firstLine="0"/>
+              <w:rPr/>
+            </w:pPr>
+            <w:r>
+              <w:rPr>
+                <w:rtl w:val="0"/>
+              </w:rPr>
+              <w:t xml:space="preserve">This is my understanding, because otherwise, we would have underestimated/low counts for the inundations in these “invalid” pixels. Let me know if this is correct, I just had to draw it out!</w:t>
+            </w:r>
+          </w:p>
+          <w:p>
+            <w:pPr>
+              <w:ind w:left="720" w:firstLine="0"/>
+              <w:rPr/>
+            </w:pPr>
+            <w:r>
+              <w:rPr>
+                <w:rtl w:val="0"/>
+              </w:rPr>
+            </w:r>
+          </w:p>
+          <w:p>
+            <w:pPr>
+              <w:numPr>
+                <w:ilvl w:val="0"/>
+                <w:numId w:val="15"/>
+              </w:numPr>
+              <w:ind w:left="1440" w:hanging="360"/>
+              <w:rPr>
+                <w:u w:val="none"/>
+              </w:rPr>
+            </w:pPr>
+            <w:r>
+              <w:rPr>
+                <w:highlight w:val="yellow"/>
+                <w:rtl w:val="0"/>
+              </w:rPr>
+              <w:t xml:space="preserve">However, this would be a problem</w:t>
+            </w:r>
+            <w:r>
+              <w:rPr>
+                <w:rtl w:val="0"/>
+              </w:rPr>
+              <w:t xml:space="preserve"> if one of the scenes for the year of interest had a large % cloud cover, or the images had different areas with data -- we’d only get results for the small region without cloud cover, even the other scenes would have data in those pixels at other dates. In the test data I am using, I am getting that every pixel in the 5 scenes for 1985 has invalid data at some point -- the output arrays do not have any real data in them, because there is so much cloud cover or no data. From my pictures above, the final sum is an array that is all red!</w:t>
+            </w:r>
+          </w:p>
+          <w:p>
+            <w:pPr>
+              <w:ind w:left="1440" w:firstLine="0"/>
+              <w:rPr/>
+            </w:pPr>
+            <w:r>
+              <w:rPr>
+                <w:rtl w:val="0"/>
+              </w:rPr>
+            </w:r>
+          </w:p>
+          <w:p>
+            <w:pPr>
+              <w:numPr>
+                <w:ilvl w:val="0"/>
+                <w:numId w:val="15"/>
+              </w:numPr>
+              <w:ind w:left="1440" w:hanging="360"/>
+            </w:pPr>
+            <w:r>
+              <w:rPr>
+                <w:rFonts w:ascii="Arial Unicode MS" w:cs="Arial Unicode MS" w:eastAsia="Arial Unicode MS" w:hAnsi="Arial Unicode MS"/>
+                <w:rtl w:val="0"/>
+              </w:rPr>
+              <w:t xml:space="preserve">Another note off this: the proportion for this example would be the sum divided by the # of scenes (2, in this case). Meaning that the first cell spent 50% of time in this state, the second cell spent 100% of time, etc. → this is how I am calculating it in the code, and I wanted to be sure!</w:t>
+            </w:r>
+          </w:p>
+          <w:p>
+            <w:pPr>
+              <w:ind w:left="720" w:firstLine="0"/>
+              <w:rPr/>
+            </w:pPr>
+            <w:r>
+              <w:rPr>
+                <w:rtl w:val="0"/>
+              </w:rPr>
+            </w:r>
+          </w:p>
+          <w:p>
+            <w:pPr>
+              <w:numPr>
+                <w:ilvl w:val="0"/>
+                <w:numId w:val="14"/>
+              </w:numPr>
+              <w:ind w:left="720" w:hanging="360"/>
+              <w:rPr>
+                <w:u w:val="none"/>
+              </w:rPr>
+            </w:pPr>
+            <w:r>
+              <w:rPr>
+                <w:rtl w:val="0"/>
+              </w:rPr>
+              <w:t xml:space="preserve">Another clarification: are we counting DSWE class 4 (water or wetland low confidence) as PSW or as nonwater?</w:t>
+            </w:r>
+          </w:p>
+          <w:p>
+            <w:pPr>
+              <w:ind w:left="0" w:firstLine="0"/>
+              <w:rPr/>
+            </w:pPr>
+            <w:r>
+              <w:rPr>
+                <w:rtl w:val="0"/>
+              </w:rPr>
+            </w:r>
+          </w:p>
+        </w:tc>
+      </w:tr>
+      <w:tr>
+        <w:trPr>
+          <w:trHeight w:val="228" w:hRule="atLeast"/>
+        </w:trPr>
+        <w:tc>
+          <w:tcPr>
+            <w:gridSpan w:val="3"/>
+            <w:tcBorders>
+              <w:top w:color="000000" w:space="0" w:sz="4" w:val="single"/>
+              <w:left w:color="000000" w:space="0" w:sz="4" w:val="single"/>
+              <w:bottom w:color="000000" w:space="0" w:sz="4" w:val="single"/>
+              <w:right w:color="000000" w:space="0" w:sz="4" w:val="single"/>
+            </w:tcBorders>
+            <w:shd w:fill="auto" w:val="clear"/>
+            <w:vAlign w:val="center"/>
+          </w:tcPr>
+          <w:p>
+            <w:pPr>
+              <w:ind w:left="258" w:hanging="253"/>
+              <w:rPr/>
+            </w:pPr>
+            <w:r>
+              <w:rPr>
+                <w:sz w:val="24"/>
+                <w:szCs w:val="24"/>
+                <w:rtl w:val="0"/>
+              </w:rPr>
+              <w:t xml:space="preserve">28 July 2020</w:t>
+            </w:r>
+            <w:r>
+              <w:rPr>
+                <w:rtl w:val="0"/>
+              </w:rPr>
+            </w:r>
+          </w:p>
+        </w:tc>
+      </w:tr>
+      <w:tr>
+        <w:trPr>
+          <w:trHeight w:val="228" w:hRule="atLeast"/>
+        </w:trPr>
+        <w:tc>
+          <w:tcPr>
+            <w:gridSpan w:val="3"/>
+            <w:tcBorders>
+              <w:top w:color="000000" w:space="0" w:sz="4" w:val="single"/>
+              <w:left w:color="000000" w:space="0" w:sz="4" w:val="single"/>
+              <w:bottom w:color="000000" w:space="0" w:sz="4" w:val="single"/>
+              <w:right w:color="000000" w:space="0" w:sz="4" w:val="single"/>
+            </w:tcBorders>
+            <w:shd w:fill="auto" w:val="clear"/>
+            <w:vAlign w:val="center"/>
+          </w:tcPr>
+          <w:p>
+            <w:pPr>
+              <w:ind w:left="258" w:hanging="253"/>
+              <w:rPr>
+                <w:strike w:val="1"/>
+              </w:rPr>
+            </w:pPr>
+            <w:r>
+              <w:rPr>
+                <w:rtl w:val="0"/>
+              </w:rPr>
+              <w:t xml:space="preserve">Goals:</w:t>
+            </w:r>
+            <w:r>
+              <w:rPr>
+                <w:rtl w:val="0"/>
+              </w:rPr>
+            </w:r>
+          </w:p>
+          <w:p>
+            <w:pPr>
+              <w:numPr>
+                <w:ilvl w:val="0"/>
+                <w:numId w:val="20"/>
+              </w:numPr>
+              <w:ind w:left="720" w:hanging="360"/>
+            </w:pPr>
+            <w:r>
+              <w:rPr>
+                <w:rtl w:val="0"/>
+              </w:rPr>
+              <w:t xml:space="preserve">Prepare for team meeting!</w:t>
+            </w:r>
+          </w:p>
+          <w:p>
+            <w:pPr>
+              <w:numPr>
+                <w:ilvl w:val="0"/>
+                <w:numId w:val="20"/>
+              </w:numPr>
+              <w:ind w:left="720" w:hanging="360"/>
+              <w:rPr>
+                <w:u w:val="none"/>
+              </w:rPr>
+            </w:pPr>
+            <w:r>
+              <w:rPr>
+                <w:rtl w:val="0"/>
+              </w:rPr>
+              <w:t xml:space="preserve">Figure out how to save data with GDAL</w:t>
+            </w:r>
+          </w:p>
+          <w:p>
+            <w:pPr>
+              <w:numPr>
+                <w:ilvl w:val="0"/>
+                <w:numId w:val="20"/>
+              </w:numPr>
+              <w:ind w:left="720" w:hanging="360"/>
+            </w:pPr>
+            <w:r>
+              <w:rPr>
+                <w:rtl w:val="0"/>
+              </w:rPr>
+              <w:t xml:space="preserve">Work on generalizing annual calculations to take any input date</w:t>
+            </w:r>
+          </w:p>
+          <w:p>
+            <w:pPr>
+              <w:numPr>
+                <w:ilvl w:val="1"/>
+                <w:numId w:val="20"/>
+              </w:numPr>
+              <w:ind w:left="1440" w:hanging="360"/>
+              <w:rPr>
+                <w:u w:val="none"/>
+              </w:rPr>
+            </w:pPr>
+            <w:r>
+              <w:rPr>
+                <w:rtl w:val="0"/>
+              </w:rPr>
+              <w:t xml:space="preserve">This should be relatively simple based on how I’ve written the code so far</w:t>
+            </w:r>
+          </w:p>
+          <w:p>
+            <w:pPr>
+              <w:numPr>
+                <w:ilvl w:val="0"/>
+                <w:numId w:val="20"/>
+              </w:numPr>
+              <w:ind w:left="720" w:hanging="360"/>
+            </w:pPr>
+            <w:r>
+              <w:rPr>
+                <w:rtl w:val="0"/>
+              </w:rPr>
             </w:r>
           </w:p>
         </w:tc>
@@ -4819,6 +5760,33 @@
               <w:rPr>
                 <w:rtl w:val="0"/>
               </w:rPr>
+              <w:t xml:space="preserve">Summary: </w:t>
+            </w:r>
+          </w:p>
+          <w:p>
+            <w:pPr>
+              <w:ind w:left="258" w:hanging="253"/>
+              <w:rPr/>
+            </w:pPr>
+            <w:r>
+              <w:rPr>
+                <w:rtl w:val="0"/>
+              </w:rPr>
+              <w:t xml:space="preserve">Questions:  </w:t>
+            </w:r>
+          </w:p>
+          <w:p>
+            <w:pPr>
+              <w:numPr>
+                <w:ilvl w:val="0"/>
+                <w:numId w:val="4"/>
+              </w:numPr>
+              <w:ind w:left="720" w:hanging="360"/>
+            </w:pPr>
+            <w:r>
+              <w:rPr>
+                <w:rtl w:val="0"/>
+              </w:rPr>
             </w:r>
           </w:p>
         </w:tc>
@@ -4838,108 +5806,6 @@
           </w:tcPr>
           <w:p>
             <w:pPr>
-              <w:ind w:left="258" w:hanging="253"/>
-              <w:jc w:val="center"/>
-              <w:rPr>
-                <w:i w:val="1"/>
-              </w:rPr>
-            </w:pPr>
-            <w:r>
-              <w:rPr>
-                <w:rtl w:val="0"/>
-              </w:rPr>
-            </w:r>
-          </w:p>
-        </w:tc>
-        <w:tc>
-          <w:tcPr>
-            <w:gridSpan w:val="2"/>
-            <w:tcBorders>
-              <w:top w:color="000000" w:space="0" w:sz="4" w:val="single"/>
-              <w:left w:color="000000" w:space="0" w:sz="4" w:val="single"/>
-              <w:bottom w:color="000000" w:space="0" w:sz="4" w:val="single"/>
-            </w:tcBorders>
-            <w:vAlign w:val="center"/>
-          </w:tcPr>
-          <w:p>
-            <w:pPr>
-              <w:widowControl w:val="0"/>
-              <w:rPr/>
-            </w:pPr>
-            <w:r>
-              <w:rPr>
-                <w:rtl w:val="0"/>
-              </w:rPr>
-            </w:r>
-          </w:p>
-        </w:tc>
-      </w:tr>
-      <w:tr>
-        <w:trPr>
-          <w:trHeight w:val="228" w:hRule="atLeast"/>
-        </w:trPr>
-        <w:tc>
-          <w:tcPr>
-            <w:tcBorders>
-              <w:top w:color="000000" w:space="0" w:sz="4" w:val="single"/>
-              <w:left w:color="000000" w:space="0" w:sz="4" w:val="single"/>
-              <w:bottom w:color="000000" w:space="0" w:sz="4" w:val="single"/>
-            </w:tcBorders>
-            <w:vAlign w:val="center"/>
-          </w:tcPr>
-          <w:p>
-            <w:pPr>
-              <w:ind w:left="258" w:hanging="253"/>
-              <w:jc w:val="center"/>
-              <w:rPr>
-                <w:i w:val="1"/>
-              </w:rPr>
-            </w:pPr>
-            <w:r>
-              <w:rPr>
-                <w:rtl w:val="0"/>
-              </w:rPr>
-            </w:r>
-          </w:p>
-        </w:tc>
-        <w:tc>
-          <w:tcPr>
-            <w:gridSpan w:val="2"/>
-            <w:tcBorders>
-              <w:top w:color="000000" w:space="0" w:sz="4" w:val="single"/>
-              <w:left w:color="000000" w:space="0" w:sz="4" w:val="single"/>
-              <w:bottom w:color="000000" w:space="0" w:sz="4" w:val="single"/>
-            </w:tcBorders>
-            <w:vAlign w:val="center"/>
-          </w:tcPr>
-          <w:p>
-            <w:pPr>
-              <w:widowControl w:val="0"/>
-              <w:rPr/>
-            </w:pPr>
-            <w:r>
-              <w:rPr>
-                <w:rtl w:val="0"/>
-              </w:rPr>
-            </w:r>
-          </w:p>
-        </w:tc>
-      </w:tr>
-      <w:tr>
-        <w:trPr>
-          <w:trHeight w:val="228" w:hRule="atLeast"/>
-        </w:trPr>
-        <w:tc>
-          <w:tcPr>
-            <w:tcBorders>
-              <w:top w:color="000000" w:space="0" w:sz="4" w:val="single"/>
-              <w:left w:color="000000" w:space="0" w:sz="4" w:val="single"/>
-              <w:bottom w:color="000000" w:space="0" w:sz="4" w:val="single"/>
-            </w:tcBorders>
-            <w:vAlign w:val="center"/>
-          </w:tcPr>
-          <w:p>
-            <w:pPr>
               <w:rPr/>
             </w:pPr>
             <w:r>
@@ -5054,7 +5920,7 @@
       </w:r>
     </w:p>
     <w:sectPr>
-      <w:headerReference r:id="rId25" w:type="default"/>
+      <w:headerReference r:id="rId29" w:type="default"/>
       <w:pgSz w:h="12240" w:w="15840"/>
       <w:pgMar w:bottom="720" w:top="720" w:left="720" w:right="720" w:header="720" w:footer="720"/>
       <w:pgNumType w:start="1"/>
@@ -6513,8 +7379,8 @@
   <w:abstractNum w:abstractNumId="14">
     <w:lvl w:ilvl="0">
       <w:start w:val="1"/>
-      <w:numFmt w:val="bullet"/>
-      <w:lvlText w:val="-"/>
+      <w:numFmt w:val="decimal"/>
+      <w:lvlText w:val="%1."/>
       <w:lvlJc w:val="left"/>
       <w:pPr>
         <w:ind w:left="720" w:hanging="360"/>
@@ -6525,8 +7391,8 @@
     </w:lvl>
     <w:lvl w:ilvl="1">
       <w:start w:val="1"/>
-      <w:numFmt w:val="bullet"/>
-      <w:lvlText w:val="-"/>
+      <w:numFmt w:val="lowerLetter"/>
+      <w:lvlText w:val="%2."/>
       <w:lvlJc w:val="left"/>
       <w:pPr>
         <w:ind w:left="1440" w:hanging="360"/>
@@ -6537,9 +7403,9 @@
     </w:lvl>
     <w:lvl w:ilvl="2">
       <w:start w:val="1"/>
-      <w:numFmt w:val="bullet"/>
-      <w:lvlText w:val="-"/>
-      <w:lvlJc w:val="left"/>
+      <w:numFmt w:val="lowerRoman"/>
+      <w:lvlText w:val="%3."/>
+      <w:lvlJc w:val="right"/>
       <w:pPr>
         <w:ind w:left="2160" w:hanging="360"/>
       </w:pPr>
@@ -6549,8 +7415,8 @@
     </w:lvl>
     <w:lvl w:ilvl="3">
       <w:start w:val="1"/>
-      <w:numFmt w:val="bullet"/>
-      <w:lvlText w:val="-"/>
+      <w:numFmt w:val="decimal"/>
+      <w:lvlText w:val="%4."/>
       <w:lvlJc w:val="left"/>
       <w:pPr>
         <w:ind w:left="2880" w:hanging="360"/>
@@ -6561,8 +7427,8 @@
     </w:lvl>
     <w:lvl w:ilvl="4">
       <w:start w:val="1"/>
-      <w:numFmt w:val="bullet"/>
-      <w:lvlText w:val="-"/>
+      <w:numFmt w:val="lowerLetter"/>
+      <w:lvlText w:val="%5."/>
       <w:lvlJc w:val="left"/>
       <w:pPr>
         <w:ind w:left="3600" w:hanging="360"/>
@@ -6573,9 +7439,9 @@
     </w:lvl>
     <w:lvl w:ilvl="5">
       <w:start w:val="1"/>
-      <w:numFmt w:val="bullet"/>
-      <w:lvlText w:val="-"/>
-      <w:lvlJc w:val="left"/>
+      <w:numFmt w:val="lowerRoman"/>
+      <w:lvlText w:val="%6."/>
+      <w:lvlJc w:val="right"/>
       <w:pPr>
         <w:ind w:left="4320" w:hanging="360"/>
       </w:pPr>
@@ -6585,8 +7451,8 @@
     </w:lvl>
     <w:lvl w:ilvl="6">
       <w:start w:val="1"/>
-      <w:numFmt w:val="bullet"/>
-      <w:lvlText w:val="-"/>
+      <w:numFmt w:val="decimal"/>
+      <w:lvlText w:val="%7."/>
       <w:lvlJc w:val="left"/>
       <w:pPr>
         <w:ind w:left="5040" w:hanging="360"/>
@@ -6597,8 +7463,8 @@
     </w:lvl>
     <w:lvl w:ilvl="7">
       <w:start w:val="1"/>
-      <w:numFmt w:val="bullet"/>
-      <w:lvlText w:val="-"/>
+      <w:numFmt w:val="lowerLetter"/>
+      <w:lvlText w:val="%8."/>
       <w:lvlJc w:val="left"/>
       <w:pPr>
         <w:ind w:left="5760" w:hanging="360"/>
@@ -6609,9 +7475,9 @@
     </w:lvl>
     <w:lvl w:ilvl="8">
       <w:start w:val="1"/>
-      <w:numFmt w:val="bullet"/>
-      <w:lvlText w:val="-"/>
-      <w:lvlJc w:val="left"/>
+      <w:numFmt w:val="lowerRoman"/>
+      <w:lvlText w:val="%9."/>
+      <w:lvlJc w:val="right"/>
       <w:pPr>
         <w:ind w:left="6480" w:hanging="360"/>
       </w:pPr>
@@ -6623,11 +7489,11 @@
   <w:abstractNum w:abstractNumId="15">
     <w:lvl w:ilvl="0">
       <w:start w:val="1"/>
-      <w:numFmt w:val="bullet"/>
-      <w:lvlText w:val="-"/>
-      <w:lvlJc w:val="left"/>
-      <w:pPr>
-        <w:ind w:left="720" w:hanging="360"/>
+      <w:numFmt w:val="lowerLetter"/>
+      <w:lvlText w:val="%1."/>
+      <w:lvlJc w:val="left"/>
+      <w:pPr>
+        <w:ind w:left="1440" w:hanging="360"/>
       </w:pPr>
       <w:rPr>
         <w:u w:val="none"/>
@@ -6635,11 +7501,11 @@
     </w:lvl>
     <w:lvl w:ilvl="1">
       <w:start w:val="1"/>
-      <w:numFmt w:val="bullet"/>
-      <w:lvlText w:val="-"/>
-      <w:lvlJc w:val="left"/>
-      <w:pPr>
-        <w:ind w:left="1440" w:hanging="360"/>
+      <w:numFmt w:val="lowerRoman"/>
+      <w:lvlText w:val="%2."/>
+      <w:lvlJc w:val="right"/>
+      <w:pPr>
+        <w:ind w:left="2160" w:hanging="360"/>
       </w:pPr>
       <w:rPr>
         <w:u w:val="none"/>
@@ -6647,11 +7513,11 @@
     </w:lvl>
     <w:lvl w:ilvl="2">
       <w:start w:val="1"/>
-      <w:numFmt w:val="bullet"/>
-      <w:lvlText w:val="-"/>
-      <w:lvlJc w:val="left"/>
-      <w:pPr>
-        <w:ind w:left="2160" w:hanging="360"/>
+      <w:numFmt w:val="decimal"/>
+      <w:lvlText w:val="%3."/>
+      <w:lvlJc w:val="left"/>
+      <w:pPr>
+        <w:ind w:left="2880" w:hanging="360"/>
       </w:pPr>
       <w:rPr>
         <w:u w:val="none"/>
@@ -6659,11 +7525,11 @@
     </w:lvl>
     <w:lvl w:ilvl="3">
       <w:start w:val="1"/>
-      <w:numFmt w:val="bullet"/>
-      <w:lvlText w:val="-"/>
-      <w:lvlJc w:val="left"/>
-      <w:pPr>
-        <w:ind w:left="2880" w:hanging="360"/>
+      <w:numFmt w:val="lowerLetter"/>
+      <w:lvlText w:val="%4."/>
+      <w:lvlJc w:val="left"/>
+      <w:pPr>
+        <w:ind w:left="3600" w:hanging="360"/>
       </w:pPr>
       <w:rPr>
         <w:u w:val="none"/>
@@ -6671,11 +7537,11 @@
     </w:lvl>
     <w:lvl w:ilvl="4">
       <w:start w:val="1"/>
-      <w:numFmt w:val="bullet"/>
-      <w:lvlText w:val="-"/>
-      <w:lvlJc w:val="left"/>
-      <w:pPr>
-        <w:ind w:left="3600" w:hanging="360"/>
+      <w:numFmt w:val="lowerRoman"/>
+      <w:lvlText w:val="%5."/>
+      <w:lvlJc w:val="right"/>
+      <w:pPr>
+        <w:ind w:left="4320" w:hanging="360"/>
       </w:pPr>
       <w:rPr>
         <w:u w:val="none"/>
@@ -6683,11 +7549,11 @@
     </w:lvl>
     <w:lvl w:ilvl="5">
       <w:start w:val="1"/>
-      <w:numFmt w:val="bullet"/>
-      <w:lvlText w:val="-"/>
-      <w:lvlJc w:val="left"/>
-      <w:pPr>
-        <w:ind w:left="4320" w:hanging="360"/>
+      <w:numFmt w:val="decimal"/>
+      <w:lvlText w:val="%6."/>
+      <w:lvlJc w:val="left"/>
+      <w:pPr>
+        <w:ind w:left="5040" w:hanging="360"/>
       </w:pPr>
       <w:rPr>
         <w:u w:val="none"/>
@@ -6695,11 +7561,11 @@
     </w:lvl>
     <w:lvl w:ilvl="6">
       <w:start w:val="1"/>
-      <w:numFmt w:val="bullet"/>
-      <w:lvlText w:val="-"/>
-      <w:lvlJc w:val="left"/>
-      <w:pPr>
-        <w:ind w:left="5040" w:hanging="360"/>
+      <w:numFmt w:val="lowerLetter"/>
+      <w:lvlText w:val="%7."/>
+      <w:lvlJc w:val="left"/>
+      <w:pPr>
+        <w:ind w:left="5760" w:hanging="360"/>
       </w:pPr>
       <w:rPr>
         <w:u w:val="none"/>
@@ -6707,11 +7573,11 @@
     </w:lvl>
     <w:lvl w:ilvl="7">
       <w:start w:val="1"/>
-      <w:numFmt w:val="bullet"/>
-      <w:lvlText w:val="-"/>
-      <w:lvlJc w:val="left"/>
-      <w:pPr>
-        <w:ind w:left="5760" w:hanging="360"/>
+      <w:numFmt w:val="lowerRoman"/>
+      <w:lvlText w:val="%8."/>
+      <w:lvlJc w:val="right"/>
+      <w:pPr>
+        <w:ind w:left="6480" w:hanging="360"/>
       </w:pPr>
       <w:rPr>
         <w:u w:val="none"/>
@@ -6719,11 +7585,11 @@
     </w:lvl>
     <w:lvl w:ilvl="8">
       <w:start w:val="1"/>
-      <w:numFmt w:val="bullet"/>
-      <w:lvlText w:val="-"/>
-      <w:lvlJc w:val="left"/>
-      <w:pPr>
-        <w:ind w:left="6480" w:hanging="360"/>
+      <w:numFmt w:val="decimal"/>
+      <w:lvlText w:val="%9."/>
+      <w:lvlJc w:val="left"/>
+      <w:pPr>
+        <w:ind w:left="7200" w:hanging="360"/>
       </w:pPr>
       <w:rPr>
         <w:u w:val="none"/>
@@ -6951,6 +7817,776 @@
     </w:lvl>
   </w:abstractNum>
   <w:abstractNum w:abstractNumId="18">
+    <w:lvl w:ilvl="0">
+      <w:start w:val="1"/>
+      <w:numFmt w:val="bullet"/>
+      <w:lvlText w:val="-"/>
+      <w:lvlJc w:val="left"/>
+      <w:pPr>
+        <w:ind w:left="720" w:hanging="360"/>
+      </w:pPr>
+      <w:rPr>
+        <w:u w:val="none"/>
+      </w:rPr>
+    </w:lvl>
+    <w:lvl w:ilvl="1">
+      <w:start w:val="1"/>
+      <w:numFmt w:val="bullet"/>
+      <w:lvlText w:val="-"/>
+      <w:lvlJc w:val="left"/>
+      <w:pPr>
+        <w:ind w:left="1440" w:hanging="360"/>
+      </w:pPr>
+      <w:rPr>
+        <w:u w:val="none"/>
+      </w:rPr>
+    </w:lvl>
+    <w:lvl w:ilvl="2">
+      <w:start w:val="1"/>
+      <w:numFmt w:val="bullet"/>
+      <w:lvlText w:val="-"/>
+      <w:lvlJc w:val="left"/>
+      <w:pPr>
+        <w:ind w:left="2160" w:hanging="360"/>
+      </w:pPr>
+      <w:rPr>
+        <w:u w:val="none"/>
+      </w:rPr>
+    </w:lvl>
+    <w:lvl w:ilvl="3">
+      <w:start w:val="1"/>
+      <w:numFmt w:val="bullet"/>
+      <w:lvlText w:val="-"/>
+      <w:lvlJc w:val="left"/>
+      <w:pPr>
+        <w:ind w:left="2880" w:hanging="360"/>
+      </w:pPr>
+      <w:rPr>
+        <w:u w:val="none"/>
+      </w:rPr>
+    </w:lvl>
+    <w:lvl w:ilvl="4">
+      <w:start w:val="1"/>
+      <w:numFmt w:val="bullet"/>
+      <w:lvlText w:val="-"/>
+      <w:lvlJc w:val="left"/>
+      <w:pPr>
+        <w:ind w:left="3600" w:hanging="360"/>
+      </w:pPr>
+      <w:rPr>
+        <w:u w:val="none"/>
+      </w:rPr>
+    </w:lvl>
+    <w:lvl w:ilvl="5">
+      <w:start w:val="1"/>
+      <w:numFmt w:val="bullet"/>
+      <w:lvlText w:val="-"/>
+      <w:lvlJc w:val="left"/>
+      <w:pPr>
+        <w:ind w:left="4320" w:hanging="360"/>
+      </w:pPr>
+      <w:rPr>
+        <w:u w:val="none"/>
+      </w:rPr>
+    </w:lvl>
+    <w:lvl w:ilvl="6">
+      <w:start w:val="1"/>
+      <w:numFmt w:val="bullet"/>
+      <w:lvlText w:val="-"/>
+      <w:lvlJc w:val="left"/>
+      <w:pPr>
+        <w:ind w:left="5040" w:hanging="360"/>
+      </w:pPr>
+      <w:rPr>
+        <w:u w:val="none"/>
+      </w:rPr>
+    </w:lvl>
+    <w:lvl w:ilvl="7">
+      <w:start w:val="1"/>
+      <w:numFmt w:val="bullet"/>
+      <w:lvlText w:val="-"/>
+      <w:lvlJc w:val="left"/>
+      <w:pPr>
+        <w:ind w:left="5760" w:hanging="360"/>
+      </w:pPr>
+      <w:rPr>
+        <w:u w:val="none"/>
+      </w:rPr>
+    </w:lvl>
+    <w:lvl w:ilvl="8">
+      <w:start w:val="1"/>
+      <w:numFmt w:val="bullet"/>
+      <w:lvlText w:val="-"/>
+      <w:lvlJc w:val="left"/>
+      <w:pPr>
+        <w:ind w:left="6480" w:hanging="360"/>
+      </w:pPr>
+      <w:rPr>
+        <w:u w:val="none"/>
+      </w:rPr>
+    </w:lvl>
+  </w:abstractNum>
+  <w:abstractNum w:abstractNumId="19">
+    <w:lvl w:ilvl="0">
+      <w:start w:val="1"/>
+      <w:numFmt w:val="bullet"/>
+      <w:lvlText w:val="-"/>
+      <w:lvlJc w:val="left"/>
+      <w:pPr>
+        <w:ind w:left="720" w:hanging="360"/>
+      </w:pPr>
+      <w:rPr>
+        <w:u w:val="none"/>
+      </w:rPr>
+    </w:lvl>
+    <w:lvl w:ilvl="1">
+      <w:start w:val="1"/>
+      <w:numFmt w:val="bullet"/>
+      <w:lvlText w:val="-"/>
+      <w:lvlJc w:val="left"/>
+      <w:pPr>
+        <w:ind w:left="1440" w:hanging="360"/>
+      </w:pPr>
+      <w:rPr>
+        <w:u w:val="none"/>
+      </w:rPr>
+    </w:lvl>
+    <w:lvl w:ilvl="2">
+      <w:start w:val="1"/>
+      <w:numFmt w:val="bullet"/>
+      <w:lvlText w:val="-"/>
+      <w:lvlJc w:val="left"/>
+      <w:pPr>
+        <w:ind w:left="2160" w:hanging="360"/>
+      </w:pPr>
+      <w:rPr>
+        <w:u w:val="none"/>
+      </w:rPr>
+    </w:lvl>
+    <w:lvl w:ilvl="3">
+      <w:start w:val="1"/>
+      <w:numFmt w:val="bullet"/>
+      <w:lvlText w:val="-"/>
+      <w:lvlJc w:val="left"/>
+      <w:pPr>
+        <w:ind w:left="2880" w:hanging="360"/>
+      </w:pPr>
+      <w:rPr>
+        <w:u w:val="none"/>
+      </w:rPr>
+    </w:lvl>
+    <w:lvl w:ilvl="4">
+      <w:start w:val="1"/>
+      <w:numFmt w:val="bullet"/>
+      <w:lvlText w:val="-"/>
+      <w:lvlJc w:val="left"/>
+      <w:pPr>
+        <w:ind w:left="3600" w:hanging="360"/>
+      </w:pPr>
+      <w:rPr>
+        <w:u w:val="none"/>
+      </w:rPr>
+    </w:lvl>
+    <w:lvl w:ilvl="5">
+      <w:start w:val="1"/>
+      <w:numFmt w:val="bullet"/>
+      <w:lvlText w:val="-"/>
+      <w:lvlJc w:val="left"/>
+      <w:pPr>
+        <w:ind w:left="4320" w:hanging="360"/>
+      </w:pPr>
+      <w:rPr>
+        <w:u w:val="none"/>
+      </w:rPr>
+    </w:lvl>
+    <w:lvl w:ilvl="6">
+      <w:start w:val="1"/>
+      <w:numFmt w:val="bullet"/>
+      <w:lvlText w:val="-"/>
+      <w:lvlJc w:val="left"/>
+      <w:pPr>
+        <w:ind w:left="5040" w:hanging="360"/>
+      </w:pPr>
+      <w:rPr>
+        <w:u w:val="none"/>
+      </w:rPr>
+    </w:lvl>
+    <w:lvl w:ilvl="7">
+      <w:start w:val="1"/>
+      <w:numFmt w:val="bullet"/>
+      <w:lvlText w:val="-"/>
+      <w:lvlJc w:val="left"/>
+      <w:pPr>
+        <w:ind w:left="5760" w:hanging="360"/>
+      </w:pPr>
+      <w:rPr>
+        <w:u w:val="none"/>
+      </w:rPr>
+    </w:lvl>
+    <w:lvl w:ilvl="8">
+      <w:start w:val="1"/>
+      <w:numFmt w:val="bullet"/>
+      <w:lvlText w:val="-"/>
+      <w:lvlJc w:val="left"/>
+      <w:pPr>
+        <w:ind w:left="6480" w:hanging="360"/>
+      </w:pPr>
+      <w:rPr>
+        <w:u w:val="none"/>
+      </w:rPr>
+    </w:lvl>
+  </w:abstractNum>
+  <w:abstractNum w:abstractNumId="20">
+    <w:lvl w:ilvl="0">
+      <w:start w:val="1"/>
+      <w:numFmt w:val="bullet"/>
+      <w:lvlText w:val="-"/>
+      <w:lvlJc w:val="left"/>
+      <w:pPr>
+        <w:ind w:left="720" w:hanging="360"/>
+      </w:pPr>
+      <w:rPr>
+        <w:u w:val="none"/>
+      </w:rPr>
+    </w:lvl>
+    <w:lvl w:ilvl="1">
+      <w:start w:val="1"/>
+      <w:numFmt w:val="bullet"/>
+      <w:lvlText w:val="-"/>
+      <w:lvlJc w:val="left"/>
+      <w:pPr>
+        <w:ind w:left="1440" w:hanging="360"/>
+      </w:pPr>
+      <w:rPr>
+        <w:u w:val="none"/>
+      </w:rPr>
+    </w:lvl>
+    <w:lvl w:ilvl="2">
+      <w:start w:val="1"/>
+      <w:numFmt w:val="bullet"/>
+      <w:lvlText w:val="-"/>
+      <w:lvlJc w:val="left"/>
+      <w:pPr>
+        <w:ind w:left="2160" w:hanging="360"/>
+      </w:pPr>
+      <w:rPr>
+        <w:u w:val="none"/>
+      </w:rPr>
+    </w:lvl>
+    <w:lvl w:ilvl="3">
+      <w:start w:val="1"/>
+      <w:numFmt w:val="bullet"/>
+      <w:lvlText w:val="-"/>
+      <w:lvlJc w:val="left"/>
+      <w:pPr>
+        <w:ind w:left="2880" w:hanging="360"/>
+      </w:pPr>
+      <w:rPr>
+        <w:u w:val="none"/>
+      </w:rPr>
+    </w:lvl>
+    <w:lvl w:ilvl="4">
+      <w:start w:val="1"/>
+      <w:numFmt w:val="bullet"/>
+      <w:lvlText w:val="-"/>
+      <w:lvlJc w:val="left"/>
+      <w:pPr>
+        <w:ind w:left="3600" w:hanging="360"/>
+      </w:pPr>
+      <w:rPr>
+        <w:u w:val="none"/>
+      </w:rPr>
+    </w:lvl>
+    <w:lvl w:ilvl="5">
+      <w:start w:val="1"/>
+      <w:numFmt w:val="bullet"/>
+      <w:lvlText w:val="-"/>
+      <w:lvlJc w:val="left"/>
+      <w:pPr>
+        <w:ind w:left="4320" w:hanging="360"/>
+      </w:pPr>
+      <w:rPr>
+        <w:u w:val="none"/>
+      </w:rPr>
+    </w:lvl>
+    <w:lvl w:ilvl="6">
+      <w:start w:val="1"/>
+      <w:numFmt w:val="bullet"/>
+      <w:lvlText w:val="-"/>
+      <w:lvlJc w:val="left"/>
+      <w:pPr>
+        <w:ind w:left="5040" w:hanging="360"/>
+      </w:pPr>
+      <w:rPr>
+        <w:u w:val="none"/>
+      </w:rPr>
+    </w:lvl>
+    <w:lvl w:ilvl="7">
+      <w:start w:val="1"/>
+      <w:numFmt w:val="bullet"/>
+      <w:lvlText w:val="-"/>
+      <w:lvlJc w:val="left"/>
+      <w:pPr>
+        <w:ind w:left="5760" w:hanging="360"/>
+      </w:pPr>
+      <w:rPr>
+        <w:u w:val="none"/>
+      </w:rPr>
+    </w:lvl>
+    <w:lvl w:ilvl="8">
+      <w:start w:val="1"/>
+      <w:numFmt w:val="bullet"/>
+      <w:lvlText w:val="-"/>
+      <w:lvlJc w:val="left"/>
+      <w:pPr>
+        <w:ind w:left="6480" w:hanging="360"/>
+      </w:pPr>
+      <w:rPr>
+        <w:u w:val="none"/>
+      </w:rPr>
+    </w:lvl>
+  </w:abstractNum>
+  <w:abstractNum w:abstractNumId="21">
+    <w:lvl w:ilvl="0">
+      <w:start w:val="1"/>
+      <w:numFmt w:val="decimal"/>
+      <w:lvlText w:val="%1."/>
+      <w:lvlJc w:val="left"/>
+      <w:pPr>
+        <w:ind w:left="720" w:hanging="360"/>
+      </w:pPr>
+      <w:rPr>
+        <w:u w:val="none"/>
+      </w:rPr>
+    </w:lvl>
+    <w:lvl w:ilvl="1">
+      <w:start w:val="1"/>
+      <w:numFmt w:val="lowerLetter"/>
+      <w:lvlText w:val="%2."/>
+      <w:lvlJc w:val="left"/>
+      <w:pPr>
+        <w:ind w:left="1440" w:hanging="360"/>
+      </w:pPr>
+      <w:rPr>
+        <w:u w:val="none"/>
+      </w:rPr>
+    </w:lvl>
+    <w:lvl w:ilvl="2">
+      <w:start w:val="1"/>
+      <w:numFmt w:val="lowerRoman"/>
+      <w:lvlText w:val="%3."/>
+      <w:lvlJc w:val="right"/>
+      <w:pPr>
+        <w:ind w:left="2160" w:hanging="360"/>
+      </w:pPr>
+      <w:rPr>
+        <w:u w:val="none"/>
+      </w:rPr>
+    </w:lvl>
+    <w:lvl w:ilvl="3">
+      <w:start w:val="1"/>
+      <w:numFmt w:val="decimal"/>
+      <w:lvlText w:val="%4."/>
+      <w:lvlJc w:val="left"/>
+      <w:pPr>
+        <w:ind w:left="2880" w:hanging="360"/>
+      </w:pPr>
+      <w:rPr>
+        <w:u w:val="none"/>
+      </w:rPr>
+    </w:lvl>
+    <w:lvl w:ilvl="4">
+      <w:start w:val="1"/>
+      <w:numFmt w:val="lowerLetter"/>
+      <w:lvlText w:val="%5."/>
+      <w:lvlJc w:val="left"/>
+      <w:pPr>
+        <w:ind w:left="3600" w:hanging="360"/>
+      </w:pPr>
+      <w:rPr>
+        <w:u w:val="none"/>
+      </w:rPr>
+    </w:lvl>
+    <w:lvl w:ilvl="5">
+      <w:start w:val="1"/>
+      <w:numFmt w:val="lowerRoman"/>
+      <w:lvlText w:val="%6."/>
+      <w:lvlJc w:val="right"/>
+      <w:pPr>
+        <w:ind w:left="4320" w:hanging="360"/>
+      </w:pPr>
+      <w:rPr>
+        <w:u w:val="none"/>
+      </w:rPr>
+    </w:lvl>
+    <w:lvl w:ilvl="6">
+      <w:start w:val="1"/>
+      <w:numFmt w:val="decimal"/>
+      <w:lvlText w:val="%7."/>
+      <w:lvlJc w:val="left"/>
+      <w:pPr>
+        <w:ind w:left="5040" w:hanging="360"/>
+      </w:pPr>
+      <w:rPr>
+        <w:u w:val="none"/>
+      </w:rPr>
+    </w:lvl>
+    <w:lvl w:ilvl="7">
+      <w:start w:val="1"/>
+      <w:numFmt w:val="lowerLetter"/>
+      <w:lvlText w:val="%8."/>
+      <w:lvlJc w:val="left"/>
+      <w:pPr>
+        <w:ind w:left="5760" w:hanging="360"/>
+      </w:pPr>
+      <w:rPr>
+        <w:u w:val="none"/>
+      </w:rPr>
+    </w:lvl>
+    <w:lvl w:ilvl="8">
+      <w:start w:val="1"/>
+      <w:numFmt w:val="lowerRoman"/>
+      <w:lvlText w:val="%9."/>
+      <w:lvlJc w:val="right"/>
+      <w:pPr>
+        <w:ind w:left="6480" w:hanging="360"/>
+      </w:pPr>
+      <w:rPr>
+        <w:u w:val="none"/>
+      </w:rPr>
+    </w:lvl>
+  </w:abstractNum>
+  <w:abstractNum w:abstractNumId="22">
+    <w:lvl w:ilvl="0">
+      <w:start w:val="1"/>
+      <w:numFmt w:val="bullet"/>
+      <w:lvlText w:val="-"/>
+      <w:lvlJc w:val="left"/>
+      <w:pPr>
+        <w:ind w:left="720" w:hanging="360"/>
+      </w:pPr>
+      <w:rPr>
+        <w:u w:val="none"/>
+      </w:rPr>
+    </w:lvl>
+    <w:lvl w:ilvl="1">
+      <w:start w:val="1"/>
+      <w:numFmt w:val="bullet"/>
+      <w:lvlText w:val="-"/>
+      <w:lvlJc w:val="left"/>
+      <w:pPr>
+        <w:ind w:left="1440" w:hanging="360"/>
+      </w:pPr>
+      <w:rPr>
+        <w:u w:val="none"/>
+      </w:rPr>
+    </w:lvl>
+    <w:lvl w:ilvl="2">
+      <w:start w:val="1"/>
+      <w:numFmt w:val="bullet"/>
+      <w:lvlText w:val="-"/>
+      <w:lvlJc w:val="left"/>
+      <w:pPr>
+        <w:ind w:left="2160" w:hanging="360"/>
+      </w:pPr>
+      <w:rPr>
+        <w:u w:val="none"/>
+      </w:rPr>
+    </w:lvl>
+    <w:lvl w:ilvl="3">
+      <w:start w:val="1"/>
+      <w:numFmt w:val="bullet"/>
+      <w:lvlText w:val="-"/>
+      <w:lvlJc w:val="left"/>
+      <w:pPr>
+        <w:ind w:left="2880" w:hanging="360"/>
+      </w:pPr>
+      <w:rPr>
+        <w:u w:val="none"/>
+      </w:rPr>
+    </w:lvl>
+    <w:lvl w:ilvl="4">
+      <w:start w:val="1"/>
+      <w:numFmt w:val="bullet"/>
+      <w:lvlText w:val="-"/>
+      <w:lvlJc w:val="left"/>
+      <w:pPr>
+        <w:ind w:left="3600" w:hanging="360"/>
+      </w:pPr>
+      <w:rPr>
+        <w:u w:val="none"/>
+      </w:rPr>
+    </w:lvl>
+    <w:lvl w:ilvl="5">
+      <w:start w:val="1"/>
+      <w:numFmt w:val="bullet"/>
+      <w:lvlText w:val="-"/>
+      <w:lvlJc w:val="left"/>
+      <w:pPr>
+        <w:ind w:left="4320" w:hanging="360"/>
+      </w:pPr>
+      <w:rPr>
+        <w:u w:val="none"/>
+      </w:rPr>
+    </w:lvl>
+    <w:lvl w:ilvl="6">
+      <w:start w:val="1"/>
+      <w:numFmt w:val="bullet"/>
+      <w:lvlText w:val="-"/>
+      <w:lvlJc w:val="left"/>
+      <w:pPr>
+        <w:ind w:left="5040" w:hanging="360"/>
+      </w:pPr>
+      <w:rPr>
+        <w:u w:val="none"/>
+      </w:rPr>
+    </w:lvl>
+    <w:lvl w:ilvl="7">
+      <w:start w:val="1"/>
+      <w:numFmt w:val="bullet"/>
+      <w:lvlText w:val="-"/>
+      <w:lvlJc w:val="left"/>
+      <w:pPr>
+        <w:ind w:left="5760" w:hanging="360"/>
+      </w:pPr>
+      <w:rPr>
+        <w:u w:val="none"/>
+      </w:rPr>
+    </w:lvl>
+    <w:lvl w:ilvl="8">
+      <w:start w:val="1"/>
+      <w:numFmt w:val="bullet"/>
+      <w:lvlText w:val="-"/>
+      <w:lvlJc w:val="left"/>
+      <w:pPr>
+        <w:ind w:left="6480" w:hanging="360"/>
+      </w:pPr>
+      <w:rPr>
+        <w:u w:val="none"/>
+      </w:rPr>
+    </w:lvl>
+  </w:abstractNum>
+  <w:abstractNum w:abstractNumId="23">
+    <w:lvl w:ilvl="0">
+      <w:start w:val="1"/>
+      <w:numFmt w:val="bullet"/>
+      <w:lvlText w:val="-"/>
+      <w:lvlJc w:val="left"/>
+      <w:pPr>
+        <w:ind w:left="720" w:hanging="360"/>
+      </w:pPr>
+      <w:rPr>
+        <w:u w:val="none"/>
+      </w:rPr>
+    </w:lvl>
+    <w:lvl w:ilvl="1">
+      <w:start w:val="1"/>
+      <w:numFmt w:val="bullet"/>
+      <w:lvlText w:val="-"/>
+      <w:lvlJc w:val="left"/>
+      <w:pPr>
+        <w:ind w:left="1440" w:hanging="360"/>
+      </w:pPr>
+      <w:rPr>
+        <w:u w:val="none"/>
+      </w:rPr>
+    </w:lvl>
+    <w:lvl w:ilvl="2">
+      <w:start w:val="1"/>
+      <w:numFmt w:val="bullet"/>
+      <w:lvlText w:val="-"/>
+      <w:lvlJc w:val="left"/>
+      <w:pPr>
+        <w:ind w:left="2160" w:hanging="360"/>
+      </w:pPr>
+      <w:rPr>
+        <w:u w:val="none"/>
+      </w:rPr>
+    </w:lvl>
+    <w:lvl w:ilvl="3">
+      <w:start w:val="1"/>
+      <w:numFmt w:val="bullet"/>
+      <w:lvlText w:val="-"/>
+      <w:lvlJc w:val="left"/>
+      <w:pPr>
+        <w:ind w:left="2880" w:hanging="360"/>
+      </w:pPr>
+      <w:rPr>
+        <w:u w:val="none"/>
+      </w:rPr>
+    </w:lvl>
+    <w:lvl w:ilvl="4">
+      <w:start w:val="1"/>
+      <w:numFmt w:val="bullet"/>
+      <w:lvlText w:val="-"/>
+      <w:lvlJc w:val="left"/>
+      <w:pPr>
+        <w:ind w:left="3600" w:hanging="360"/>
+      </w:pPr>
+      <w:rPr>
+        <w:u w:val="none"/>
+      </w:rPr>
+    </w:lvl>
+    <w:lvl w:ilvl="5">
+      <w:start w:val="1"/>
+      <w:numFmt w:val="bullet"/>
+      <w:lvlText w:val="-"/>
+      <w:lvlJc w:val="left"/>
+      <w:pPr>
+        <w:ind w:left="4320" w:hanging="360"/>
+      </w:pPr>
+      <w:rPr>
+        <w:u w:val="none"/>
+      </w:rPr>
+    </w:lvl>
+    <w:lvl w:ilvl="6">
+      <w:start w:val="1"/>
+      <w:numFmt w:val="bullet"/>
+      <w:lvlText w:val="-"/>
+      <w:lvlJc w:val="left"/>
+      <w:pPr>
+        <w:ind w:left="5040" w:hanging="360"/>
+      </w:pPr>
+      <w:rPr>
+        <w:u w:val="none"/>
+      </w:rPr>
+    </w:lvl>
+    <w:lvl w:ilvl="7">
+      <w:start w:val="1"/>
+      <w:numFmt w:val="bullet"/>
+      <w:lvlText w:val="-"/>
+      <w:lvlJc w:val="left"/>
+      <w:pPr>
+        <w:ind w:left="5760" w:hanging="360"/>
+      </w:pPr>
+      <w:rPr>
+        <w:u w:val="none"/>
+      </w:rPr>
+    </w:lvl>
+    <w:lvl w:ilvl="8">
+      <w:start w:val="1"/>
+      <w:numFmt w:val="bullet"/>
+      <w:lvlText w:val="-"/>
+      <w:lvlJc w:val="left"/>
+      <w:pPr>
+        <w:ind w:left="6480" w:hanging="360"/>
+      </w:pPr>
+      <w:rPr>
+        <w:u w:val="none"/>
+      </w:rPr>
+    </w:lvl>
+  </w:abstractNum>
+  <w:abstractNum w:abstractNumId="24">
+    <w:lvl w:ilvl="0">
+      <w:start w:val="1"/>
+      <w:numFmt w:val="bullet"/>
+      <w:lvlText w:val="-"/>
+      <w:lvlJc w:val="left"/>
+      <w:pPr>
+        <w:ind w:left="720" w:hanging="360"/>
+      </w:pPr>
+      <w:rPr>
+        <w:u w:val="none"/>
+      </w:rPr>
+    </w:lvl>
+    <w:lvl w:ilvl="1">
+      <w:start w:val="1"/>
+      <w:numFmt w:val="bullet"/>
+      <w:lvlText w:val="-"/>
+      <w:lvlJc w:val="left"/>
+      <w:pPr>
+        <w:ind w:left="1440" w:hanging="360"/>
+      </w:pPr>
+      <w:rPr>
+        <w:u w:val="none"/>
+      </w:rPr>
+    </w:lvl>
+    <w:lvl w:ilvl="2">
+      <w:start w:val="1"/>
+      <w:numFmt w:val="bullet"/>
+      <w:lvlText w:val="-"/>
+      <w:lvlJc w:val="left"/>
+      <w:pPr>
+        <w:ind w:left="2160" w:hanging="360"/>
+      </w:pPr>
+      <w:rPr>
+        <w:u w:val="none"/>
+      </w:rPr>
+    </w:lvl>
+    <w:lvl w:ilvl="3">
+      <w:start w:val="1"/>
+      <w:numFmt w:val="bullet"/>
+      <w:lvlText w:val="-"/>
+      <w:lvlJc w:val="left"/>
+      <w:pPr>
+        <w:ind w:left="2880" w:hanging="360"/>
+      </w:pPr>
+      <w:rPr>
+        <w:u w:val="none"/>
+      </w:rPr>
+    </w:lvl>
+    <w:lvl w:ilvl="4">
+      <w:start w:val="1"/>
+      <w:numFmt w:val="bullet"/>
+      <w:lvlText w:val="-"/>
+      <w:lvlJc w:val="left"/>
+      <w:pPr>
+        <w:ind w:left="3600" w:hanging="360"/>
+      </w:pPr>
+      <w:rPr>
+        <w:u w:val="none"/>
+      </w:rPr>
+    </w:lvl>
+    <w:lvl w:ilvl="5">
+      <w:start w:val="1"/>
+      <w:numFmt w:val="bullet"/>
+      <w:lvlText w:val="-"/>
+      <w:lvlJc w:val="left"/>
+      <w:pPr>
+        <w:ind w:left="4320" w:hanging="360"/>
+      </w:pPr>
+      <w:rPr>
+        <w:u w:val="none"/>
+      </w:rPr>
+    </w:lvl>
+    <w:lvl w:ilvl="6">
+      <w:start w:val="1"/>
+      <w:numFmt w:val="bullet"/>
+      <w:lvlText w:val="-"/>
+      <w:lvlJc w:val="left"/>
+      <w:pPr>
+        <w:ind w:left="5040" w:hanging="360"/>
+      </w:pPr>
+      <w:rPr>
+        <w:u w:val="none"/>
+      </w:rPr>
+    </w:lvl>
+    <w:lvl w:ilvl="7">
+      <w:start w:val="1"/>
+      <w:numFmt w:val="bullet"/>
+      <w:lvlText w:val="-"/>
+      <w:lvlJc w:val="left"/>
+      <w:pPr>
+        <w:ind w:left="5760" w:hanging="360"/>
+      </w:pPr>
+      <w:rPr>
+        <w:u w:val="none"/>
+      </w:rPr>
+    </w:lvl>
+    <w:lvl w:ilvl="8">
+      <w:start w:val="1"/>
+      <w:numFmt w:val="bullet"/>
+      <w:lvlText w:val="-"/>
+      <w:lvlJc w:val="left"/>
+      <w:pPr>
+        <w:ind w:left="6480" w:hanging="360"/>
+      </w:pPr>
+      <w:rPr>
+        <w:u w:val="none"/>
+      </w:rPr>
+    </w:lvl>
+  </w:abstractNum>
+  <w:abstractNum w:abstractNumId="25">
     <w:lvl w:ilvl="0">
       <w:start w:val="1"/>
       <w:numFmt w:val="bullet"/>
@@ -7113,6 +8749,27 @@
   </w:num>
   <w:num w:numId="18">
     <w:abstractNumId w:val="18"/>
+  </w:num>
+  <w:num w:numId="19">
+    <w:abstractNumId w:val="19"/>
+  </w:num>
+  <w:num w:numId="20">
+    <w:abstractNumId w:val="20"/>
+  </w:num>
+  <w:num w:numId="21">
+    <w:abstractNumId w:val="21"/>
+  </w:num>
+  <w:num w:numId="22">
+    <w:abstractNumId w:val="22"/>
+  </w:num>
+  <w:num w:numId="23">
+    <w:abstractNumId w:val="23"/>
+  </w:num>
+  <w:num w:numId="24">
+    <w:abstractNumId w:val="24"/>
+  </w:num>
+  <w:num w:numId="25">
+    <w:abstractNumId w:val="25"/>
   </w:num>
 </w:numbering>
 </file>

</xml_diff>